<commit_message>
Rédaction du rapport technique
</commit_message>
<xml_diff>
--- a/Revue de projet/Rapport technique.docx
+++ b/Revue de projet/Rapport technique.docx
@@ -2,7 +2,1193 @@
 <file path=word/document.xml><?xml version="1.0" encoding="utf-8"?>
 <w:document xmlns:wpc="http://schemas.microsoft.com/office/word/2010/wordprocessingCanvas" xmlns:cx="http://schemas.microsoft.com/office/drawing/2014/chartex" xmlns:cx1="http://schemas.microsoft.com/office/drawing/2015/9/8/chartex" xmlns:cx2="http://schemas.microsoft.com/office/drawing/2015/10/21/chartex" xmlns:cx3="http://schemas.microsoft.com/office/drawing/2016/5/9/chartex" xmlns:cx4="http://schemas.microsoft.com/office/drawing/2016/5/10/chartex" xmlns:cx5="http://schemas.microsoft.com/office/drawing/2016/5/11/chartex" xmlns:cx6="http://schemas.microsoft.com/office/drawing/2016/5/12/chartex" xmlns:cx7="http://schemas.microsoft.com/office/drawing/2016/5/13/chartex" xmlns:cx8="http://schemas.microsoft.com/office/drawing/2016/5/14/chartex" xmlns:mc="http://schemas.openxmlformats.org/markup-compatibility/2006" xmlns:aink="http://schemas.microsoft.com/office/drawing/2016/ink" xmlns:am3d="http://schemas.microsoft.com/office/drawing/2017/model3d" xmlns:o="urn:schemas-microsoft-com:office:office" xmlns:oel="http://schemas.microsoft.com/office/2019/extlst" xmlns:r="http://schemas.openxmlformats.org/officeDocument/2006/relationships" xmlns:m="http://schemas.openxmlformats.org/officeDocument/2006/math" xmlns:v="urn:schemas-microsoft-com:vml" xmlns:wp14="http://schemas.microsoft.com/office/word/2010/wordprocessingDrawing" xmlns:wp="http://schemas.openxmlformats.org/drawingml/2006/wordprocessingDrawing" xmlns:w10="urn:schemas-microsoft-com:office:word" xmlns:w="http://schemas.openxmlformats.org/wordprocessingml/2006/main" xmlns:w14="http://schemas.microsoft.com/office/word/2010/wordml" xmlns:w15="http://schemas.microsoft.com/office/word/2012/wordml" xmlns:w16cex="http://schemas.microsoft.com/office/word/2018/wordml/cex" xmlns:w16cid="http://schemas.microsoft.com/office/word/2016/wordml/cid" xmlns:w16="http://schemas.microsoft.com/office/word/2018/wordml" xmlns:w16sdtdh="http://schemas.microsoft.com/office/word/2020/wordml/sdtdatahash" xmlns:w16se="http://schemas.microsoft.com/office/word/2015/wordml/symex" xmlns:wpg="http://schemas.microsoft.com/office/word/2010/wordprocessingGroup" xmlns:wpi="http://schemas.microsoft.com/office/word/2010/wordprocessingInk" xmlns:wne="http://schemas.microsoft.com/office/word/2006/wordml" xmlns:wps="http://schemas.microsoft.com/office/word/2010/wordprocessingShape" mc:Ignorable="w14 w15 w16se w16cid w16 w16cex w16sdtdh wp14">
   <w:body>
-    <w:p/>
+    <w:p>
+      <w:pPr>
+        <w:jc w:val="center"/>
+        <w:rPr>
+          <w:b/>
+          <w:bCs/>
+          <w:i/>
+          <w:iCs/>
+          <w:sz w:val="36"/>
+          <w:szCs w:val="36"/>
+          <w:u w:val="single"/>
+        </w:rPr>
+      </w:pPr>
+      <w:r>
+        <w:rPr>
+          <w:b/>
+          <w:bCs/>
+          <w:i/>
+          <w:iCs/>
+          <w:sz w:val="36"/>
+          <w:szCs w:val="36"/>
+          <w:u w:val="single"/>
+        </w:rPr>
+        <w:t>Rapport technique</w:t>
+      </w:r>
+    </w:p>
+    <w:p>
+      <w:pPr>
+        <w:rPr>
+          <w:rFonts w:ascii="Segoe UI" w:hAnsi="Segoe UI" w:cs="Segoe UI"/>
+          <w:i/>
+          <w:iCs/>
+          <w:sz w:val="24"/>
+          <w:szCs w:val="24"/>
+          <w:u w:val="single"/>
+        </w:rPr>
+      </w:pPr>
+      <w:r>
+        <w:rPr>
+          <w:rFonts w:ascii="Segoe UI" w:hAnsi="Segoe UI" w:cs="Segoe UI"/>
+          <w:i/>
+          <w:iCs/>
+          <w:sz w:val="24"/>
+          <w:szCs w:val="24"/>
+          <w:u w:val="single"/>
+        </w:rPr>
+        <w:t>Contexte :</w:t>
+      </w:r>
+    </w:p>
+    <w:p>
+      <w:r>
+        <w:t xml:space="preserve">Ce projet est un proof of concept (POC) pour la mise en place d'une application multi-plateforme (web et desktop dans mon cas, mais peut être mobile, embarqué, </w:t>
+      </w:r>
+      <w:r>
+        <w:t>etc…</w:t>
+      </w:r>
+      <w:r>
+        <w:t>).</w:t>
+      </w:r>
+    </w:p>
+    <w:p>
+      <w:r>
+        <w:t>Le but de mon application est de permettre à un utilisateur de gérer une cartographie de port commercial.</w:t>
+      </w:r>
+      <w:r>
+        <w:t xml:space="preserve"> </w:t>
+      </w:r>
+    </w:p>
+    <w:p>
+      <w:r>
+        <w:t>L'utilisateur pourra alors modifier les emplacements des conteneurs, les déplacer, les supprimer, les ajouter, etc...</w:t>
+      </w:r>
+    </w:p>
+    <w:p>
+      <w:pPr>
+        <w:shd w:val="clear" w:color="auto" w:fill="FFFFFF"/>
+        <w:spacing w:after="100" w:afterAutospacing="1" w:line="240" w:lineRule="auto"/>
+        <w:rPr>
+          <w:rFonts w:ascii="Segoe UI" w:eastAsia="Times New Roman" w:hAnsi="Segoe UI" w:cs="Segoe UI"/>
+          <w:i/>
+          <w:iCs/>
+          <w:color w:val="1D2125"/>
+          <w:kern w:val="0"/>
+          <w:sz w:val="23"/>
+          <w:szCs w:val="23"/>
+          <w:u w:val="single"/>
+          <w:lang w:eastAsia="fr-FR"/>
+          <w14:ligatures w14:val="none"/>
+        </w:rPr>
+      </w:pPr>
+      <w:r>
+        <w:rPr>
+          <w:rFonts w:ascii="Segoe UI" w:eastAsia="Times New Roman" w:hAnsi="Segoe UI" w:cs="Segoe UI"/>
+          <w:i/>
+          <w:iCs/>
+          <w:color w:val="1D2125"/>
+          <w:kern w:val="0"/>
+          <w:sz w:val="23"/>
+          <w:szCs w:val="23"/>
+          <w:u w:val="single"/>
+          <w:lang w:eastAsia="fr-FR"/>
+          <w14:ligatures w14:val="none"/>
+        </w:rPr>
+        <w:t>R</w:t>
+      </w:r>
+      <w:r>
+        <w:rPr>
+          <w:rFonts w:ascii="Segoe UI" w:eastAsia="Times New Roman" w:hAnsi="Segoe UI" w:cs="Segoe UI"/>
+          <w:i/>
+          <w:iCs/>
+          <w:color w:val="1D2125"/>
+          <w:kern w:val="0"/>
+          <w:sz w:val="23"/>
+          <w:szCs w:val="23"/>
+          <w:u w:val="single"/>
+          <w:lang w:eastAsia="fr-FR"/>
+          <w14:ligatures w14:val="none"/>
+        </w:rPr>
+        <w:t xml:space="preserve">appel des compétences à mettre en </w:t>
+      </w:r>
+      <w:r>
+        <w:rPr>
+          <w:rFonts w:ascii="Segoe UI" w:eastAsia="Times New Roman" w:hAnsi="Segoe UI" w:cs="Segoe UI"/>
+          <w:i/>
+          <w:iCs/>
+          <w:color w:val="1D2125"/>
+          <w:kern w:val="0"/>
+          <w:sz w:val="23"/>
+          <w:szCs w:val="23"/>
+          <w:u w:val="single"/>
+          <w:lang w:eastAsia="fr-FR"/>
+          <w14:ligatures w14:val="none"/>
+        </w:rPr>
+        <w:t>œuvre</w:t>
+      </w:r>
+      <w:r>
+        <w:rPr>
+          <w:rFonts w:ascii="Segoe UI" w:eastAsia="Times New Roman" w:hAnsi="Segoe UI" w:cs="Segoe UI"/>
+          <w:i/>
+          <w:iCs/>
+          <w:color w:val="1D2125"/>
+          <w:kern w:val="0"/>
+          <w:sz w:val="23"/>
+          <w:szCs w:val="23"/>
+          <w:u w:val="single"/>
+          <w:lang w:eastAsia="fr-FR"/>
+          <w14:ligatures w14:val="none"/>
+        </w:rPr>
+        <w:t> :</w:t>
+      </w:r>
+    </w:p>
+    <w:p>
+      <w:pPr>
+        <w:numPr>
+          <w:ilvl w:val="0"/>
+          <w:numId w:val="1"/>
+        </w:numPr>
+        <w:shd w:val="clear" w:color="auto" w:fill="FFFFFF"/>
+        <w:spacing w:before="100" w:beforeAutospacing="1" w:after="100" w:afterAutospacing="1" w:line="240" w:lineRule="auto"/>
+        <w:rPr>
+          <w:rFonts w:ascii="Segoe UI" w:eastAsia="Times New Roman" w:hAnsi="Segoe UI" w:cs="Segoe UI"/>
+          <w:color w:val="1D2125"/>
+          <w:kern w:val="0"/>
+          <w:sz w:val="23"/>
+          <w:szCs w:val="23"/>
+          <w:lang w:eastAsia="fr-FR"/>
+          <w14:ligatures w14:val="none"/>
+        </w:rPr>
+      </w:pPr>
+      <w:r>
+        <w:rPr>
+          <w:rFonts w:ascii="Segoe UI" w:eastAsia="Times New Roman" w:hAnsi="Segoe UI" w:cs="Segoe UI"/>
+          <w:color w:val="1D2125"/>
+          <w:kern w:val="0"/>
+          <w:sz w:val="23"/>
+          <w:szCs w:val="23"/>
+          <w:lang w:eastAsia="fr-FR"/>
+          <w14:ligatures w14:val="none"/>
+        </w:rPr>
+        <w:t>C1 - Adapter des applications sur un ensemble de supports (embarqué, web, mobile, IoT…)</w:t>
+      </w:r>
+    </w:p>
+    <w:p>
+      <w:pPr>
+        <w:numPr>
+          <w:ilvl w:val="1"/>
+          <w:numId w:val="1"/>
+        </w:numPr>
+        <w:shd w:val="clear" w:color="auto" w:fill="FFFFFF"/>
+        <w:spacing w:before="100" w:beforeAutospacing="1" w:after="100" w:afterAutospacing="1" w:line="240" w:lineRule="auto"/>
+        <w:rPr>
+          <w:rFonts w:ascii="Segoe UI" w:eastAsia="Times New Roman" w:hAnsi="Segoe UI" w:cs="Segoe UI"/>
+          <w:color w:val="1D2125"/>
+          <w:kern w:val="0"/>
+          <w:sz w:val="23"/>
+          <w:szCs w:val="23"/>
+          <w:lang w:eastAsia="fr-FR"/>
+          <w14:ligatures w14:val="none"/>
+        </w:rPr>
+      </w:pPr>
+      <w:r>
+        <w:rPr>
+          <w:rFonts w:ascii="Segoe UI" w:eastAsia="Times New Roman" w:hAnsi="Segoe UI" w:cs="Segoe UI"/>
+          <w:color w:val="1D2125"/>
+          <w:kern w:val="0"/>
+          <w:sz w:val="23"/>
+          <w:szCs w:val="23"/>
+          <w:lang w:eastAsia="fr-FR"/>
+          <w14:ligatures w14:val="none"/>
+        </w:rPr>
+        <w:t>AC 1 Choisir et implémenter les architectures adaptées</w:t>
+      </w:r>
+    </w:p>
+    <w:p>
+      <w:pPr>
+        <w:numPr>
+          <w:ilvl w:val="1"/>
+          <w:numId w:val="1"/>
+        </w:numPr>
+        <w:shd w:val="clear" w:color="auto" w:fill="FFFFFF"/>
+        <w:spacing w:before="100" w:beforeAutospacing="1" w:after="100" w:afterAutospacing="1" w:line="240" w:lineRule="auto"/>
+        <w:rPr>
+          <w:rFonts w:ascii="Segoe UI" w:eastAsia="Times New Roman" w:hAnsi="Segoe UI" w:cs="Segoe UI"/>
+          <w:color w:val="1D2125"/>
+          <w:kern w:val="0"/>
+          <w:sz w:val="23"/>
+          <w:szCs w:val="23"/>
+          <w:lang w:eastAsia="fr-FR"/>
+          <w14:ligatures w14:val="none"/>
+        </w:rPr>
+      </w:pPr>
+      <w:r>
+        <w:rPr>
+          <w:rFonts w:ascii="Segoe UI" w:eastAsia="Times New Roman" w:hAnsi="Segoe UI" w:cs="Segoe UI"/>
+          <w:color w:val="1D2125"/>
+          <w:kern w:val="0"/>
+          <w:sz w:val="23"/>
+          <w:szCs w:val="23"/>
+          <w:lang w:eastAsia="fr-FR"/>
+          <w14:ligatures w14:val="none"/>
+        </w:rPr>
+        <w:t>AC 3 Intégrer des solutions dans un environnement de production</w:t>
+      </w:r>
+    </w:p>
+    <w:p>
+      <w:pPr>
+        <w:numPr>
+          <w:ilvl w:val="0"/>
+          <w:numId w:val="1"/>
+        </w:numPr>
+        <w:shd w:val="clear" w:color="auto" w:fill="FFFFFF"/>
+        <w:spacing w:before="100" w:beforeAutospacing="1" w:after="100" w:afterAutospacing="1" w:line="240" w:lineRule="auto"/>
+        <w:rPr>
+          <w:rFonts w:ascii="Segoe UI" w:eastAsia="Times New Roman" w:hAnsi="Segoe UI" w:cs="Segoe UI"/>
+          <w:color w:val="1D2125"/>
+          <w:kern w:val="0"/>
+          <w:sz w:val="23"/>
+          <w:szCs w:val="23"/>
+          <w:lang w:eastAsia="fr-FR"/>
+          <w14:ligatures w14:val="none"/>
+        </w:rPr>
+      </w:pPr>
+      <w:r>
+        <w:rPr>
+          <w:rFonts w:ascii="Segoe UI" w:eastAsia="Times New Roman" w:hAnsi="Segoe UI" w:cs="Segoe UI"/>
+          <w:color w:val="1D2125"/>
+          <w:kern w:val="0"/>
+          <w:sz w:val="23"/>
+          <w:szCs w:val="23"/>
+          <w:lang w:eastAsia="fr-FR"/>
+          <w14:ligatures w14:val="none"/>
+        </w:rPr>
+        <w:t>C2 - Analyser et optimiser des applications</w:t>
+      </w:r>
+    </w:p>
+    <w:p>
+      <w:pPr>
+        <w:numPr>
+          <w:ilvl w:val="1"/>
+          <w:numId w:val="1"/>
+        </w:numPr>
+        <w:shd w:val="clear" w:color="auto" w:fill="FFFFFF"/>
+        <w:spacing w:before="100" w:beforeAutospacing="1" w:after="100" w:afterAutospacing="1" w:line="240" w:lineRule="auto"/>
+        <w:rPr>
+          <w:rFonts w:ascii="Segoe UI" w:eastAsia="Times New Roman" w:hAnsi="Segoe UI" w:cs="Segoe UI"/>
+          <w:color w:val="1D2125"/>
+          <w:kern w:val="0"/>
+          <w:sz w:val="23"/>
+          <w:szCs w:val="23"/>
+          <w:lang w:eastAsia="fr-FR"/>
+          <w14:ligatures w14:val="none"/>
+        </w:rPr>
+      </w:pPr>
+      <w:r>
+        <w:rPr>
+          <w:rFonts w:ascii="Segoe UI" w:eastAsia="Times New Roman" w:hAnsi="Segoe UI" w:cs="Segoe UI"/>
+          <w:color w:val="1D2125"/>
+          <w:kern w:val="0"/>
+          <w:sz w:val="23"/>
+          <w:szCs w:val="23"/>
+          <w:lang w:eastAsia="fr-FR"/>
+          <w14:ligatures w14:val="none"/>
+        </w:rPr>
+        <w:t>AC 1 Anticiper les résultats de diverses métriques (temps d’exécution, occupation mémoire…)</w:t>
+      </w:r>
+    </w:p>
+    <w:p>
+      <w:pPr>
+        <w:numPr>
+          <w:ilvl w:val="1"/>
+          <w:numId w:val="1"/>
+        </w:numPr>
+        <w:shd w:val="clear" w:color="auto" w:fill="FFFFFF"/>
+        <w:spacing w:before="100" w:beforeAutospacing="1" w:after="100" w:afterAutospacing="1" w:line="240" w:lineRule="auto"/>
+        <w:rPr>
+          <w:rFonts w:ascii="Segoe UI" w:eastAsia="Times New Roman" w:hAnsi="Segoe UI" w:cs="Segoe UI"/>
+          <w:color w:val="1D2125"/>
+          <w:kern w:val="0"/>
+          <w:sz w:val="23"/>
+          <w:szCs w:val="23"/>
+          <w:lang w:eastAsia="fr-FR"/>
+          <w14:ligatures w14:val="none"/>
+        </w:rPr>
+      </w:pPr>
+      <w:r>
+        <w:rPr>
+          <w:rFonts w:ascii="Segoe UI" w:eastAsia="Times New Roman" w:hAnsi="Segoe UI" w:cs="Segoe UI"/>
+          <w:color w:val="1D2125"/>
+          <w:kern w:val="0"/>
+          <w:sz w:val="23"/>
+          <w:szCs w:val="23"/>
+          <w:lang w:eastAsia="fr-FR"/>
+          <w14:ligatures w14:val="none"/>
+        </w:rPr>
+        <w:t xml:space="preserve">AC 3 Choisir et utiliser des bibliothèques et méthodes dédiées au domaine d’application (imagerie, immersion, intelligence artificielle, jeux </w:t>
+      </w:r>
+      <w:r>
+        <w:rPr>
+          <w:rFonts w:ascii="Segoe UI" w:eastAsia="Times New Roman" w:hAnsi="Segoe UI" w:cs="Segoe UI"/>
+          <w:color w:val="1D2125"/>
+          <w:kern w:val="0"/>
+          <w:sz w:val="23"/>
+          <w:szCs w:val="23"/>
+          <w:lang w:eastAsia="fr-FR"/>
+          <w14:ligatures w14:val="none"/>
+        </w:rPr>
+        <w:t>vidéo</w:t>
+      </w:r>
+      <w:r>
+        <w:rPr>
+          <w:rFonts w:ascii="Segoe UI" w:eastAsia="Times New Roman" w:hAnsi="Segoe UI" w:cs="Segoe UI"/>
+          <w:color w:val="1D2125"/>
+          <w:kern w:val="0"/>
+          <w:sz w:val="23"/>
+          <w:szCs w:val="23"/>
+          <w:lang w:eastAsia="fr-FR"/>
+          <w14:ligatures w14:val="none"/>
+        </w:rPr>
+        <w:t>, parallélisme, calcul formel…)</w:t>
+      </w:r>
+    </w:p>
+    <w:p>
+      <w:pPr>
+        <w:numPr>
+          <w:ilvl w:val="0"/>
+          <w:numId w:val="1"/>
+        </w:numPr>
+        <w:shd w:val="clear" w:color="auto" w:fill="FFFFFF"/>
+        <w:spacing w:before="100" w:beforeAutospacing="1" w:after="100" w:afterAutospacing="1" w:line="240" w:lineRule="auto"/>
+        <w:rPr>
+          <w:rFonts w:ascii="Segoe UI" w:eastAsia="Times New Roman" w:hAnsi="Segoe UI" w:cs="Segoe UI"/>
+          <w:color w:val="1D2125"/>
+          <w:kern w:val="0"/>
+          <w:sz w:val="23"/>
+          <w:szCs w:val="23"/>
+          <w:lang w:eastAsia="fr-FR"/>
+          <w14:ligatures w14:val="none"/>
+        </w:rPr>
+      </w:pPr>
+      <w:r>
+        <w:rPr>
+          <w:rFonts w:ascii="Segoe UI" w:eastAsia="Times New Roman" w:hAnsi="Segoe UI" w:cs="Segoe UI"/>
+          <w:color w:val="1D2125"/>
+          <w:kern w:val="0"/>
+          <w:sz w:val="23"/>
+          <w:szCs w:val="23"/>
+          <w:lang w:eastAsia="fr-FR"/>
+          <w14:ligatures w14:val="none"/>
+        </w:rPr>
+        <w:t>C6 - Manager une équipe informatique</w:t>
+      </w:r>
+    </w:p>
+    <w:p>
+      <w:pPr>
+        <w:numPr>
+          <w:ilvl w:val="1"/>
+          <w:numId w:val="1"/>
+        </w:numPr>
+        <w:shd w:val="clear" w:color="auto" w:fill="FFFFFF"/>
+        <w:spacing w:before="100" w:beforeAutospacing="1" w:after="100" w:afterAutospacing="1" w:line="240" w:lineRule="auto"/>
+        <w:rPr>
+          <w:rFonts w:ascii="Segoe UI" w:eastAsia="Times New Roman" w:hAnsi="Segoe UI" w:cs="Segoe UI"/>
+          <w:color w:val="1D2125"/>
+          <w:kern w:val="0"/>
+          <w:sz w:val="23"/>
+          <w:szCs w:val="23"/>
+          <w:lang w:eastAsia="fr-FR"/>
+          <w14:ligatures w14:val="none"/>
+        </w:rPr>
+      </w:pPr>
+      <w:r>
+        <w:rPr>
+          <w:rFonts w:ascii="Segoe UI" w:eastAsia="Times New Roman" w:hAnsi="Segoe UI" w:cs="Segoe UI"/>
+          <w:color w:val="1D2125"/>
+          <w:kern w:val="0"/>
+          <w:sz w:val="23"/>
+          <w:szCs w:val="23"/>
+          <w:lang w:eastAsia="fr-FR"/>
+          <w14:ligatures w14:val="none"/>
+        </w:rPr>
+        <w:t>AC 1 Organiser et partager une veille numérique</w:t>
+      </w:r>
+    </w:p>
+    <w:p>
+      <w:pPr>
+        <w:shd w:val="clear" w:color="auto" w:fill="FFFFFF"/>
+        <w:spacing w:before="100" w:beforeAutospacing="1" w:after="100" w:afterAutospacing="1" w:line="240" w:lineRule="auto"/>
+        <w:rPr>
+          <w:rFonts w:ascii="Segoe UI" w:eastAsia="Times New Roman" w:hAnsi="Segoe UI" w:cs="Segoe UI"/>
+          <w:b/>
+          <w:bCs/>
+          <w:color w:val="1D2125"/>
+          <w:kern w:val="0"/>
+          <w:sz w:val="28"/>
+          <w:szCs w:val="28"/>
+          <w:lang w:eastAsia="fr-FR"/>
+          <w14:ligatures w14:val="none"/>
+        </w:rPr>
+      </w:pPr>
+      <w:r>
+        <w:rPr>
+          <w:rFonts w:ascii="Segoe UI" w:eastAsia="Times New Roman" w:hAnsi="Segoe UI" w:cs="Segoe UI"/>
+          <w:b/>
+          <w:bCs/>
+          <w:color w:val="1D2125"/>
+          <w:kern w:val="0"/>
+          <w:sz w:val="28"/>
+          <w:szCs w:val="28"/>
+          <w:lang w:eastAsia="fr-FR"/>
+          <w14:ligatures w14:val="none"/>
+        </w:rPr>
+        <w:t>C1 - Adapter des applications sur un ensemble de supports</w:t>
+      </w:r>
+    </w:p>
+    <w:p>
+      <w:pPr>
+        <w:shd w:val="clear" w:color="auto" w:fill="FFFFFF"/>
+        <w:spacing w:before="100" w:beforeAutospacing="1" w:after="100" w:afterAutospacing="1" w:line="240" w:lineRule="auto"/>
+        <w:rPr>
+          <w:rFonts w:ascii="Segoe UI" w:eastAsia="Times New Roman" w:hAnsi="Segoe UI" w:cs="Segoe UI"/>
+          <w:i/>
+          <w:iCs/>
+          <w:color w:val="1D2125"/>
+          <w:kern w:val="0"/>
+          <w:sz w:val="24"/>
+          <w:szCs w:val="24"/>
+          <w:lang w:eastAsia="fr-FR"/>
+          <w14:ligatures w14:val="none"/>
+        </w:rPr>
+      </w:pPr>
+      <w:r>
+        <w:rPr>
+          <w:rFonts w:ascii="Segoe UI" w:eastAsia="Times New Roman" w:hAnsi="Segoe UI" w:cs="Segoe UI"/>
+          <w:i/>
+          <w:iCs/>
+          <w:color w:val="1D2125"/>
+          <w:kern w:val="0"/>
+          <w:sz w:val="24"/>
+          <w:szCs w:val="24"/>
+          <w:lang w:eastAsia="fr-FR"/>
+          <w14:ligatures w14:val="none"/>
+        </w:rPr>
+        <w:t>AC 1 : Choisir et implémenter les architectures adaptées</w:t>
+      </w:r>
+    </w:p>
+    <w:p>
+      <w:pPr>
+        <w:shd w:val="clear" w:color="auto" w:fill="FFFFFF"/>
+        <w:spacing w:before="100" w:beforeAutospacing="1" w:after="100" w:afterAutospacing="1" w:line="240" w:lineRule="auto"/>
+        <w:jc w:val="both"/>
+        <w:rPr>
+          <w:rFonts w:ascii="Segoe UI" w:eastAsia="Times New Roman" w:hAnsi="Segoe UI" w:cs="Segoe UI"/>
+          <w:color w:val="1D2125"/>
+          <w:kern w:val="0"/>
+          <w:lang w:eastAsia="fr-FR"/>
+          <w14:ligatures w14:val="none"/>
+        </w:rPr>
+      </w:pPr>
+      <w:r>
+        <w:rPr>
+          <w:rFonts w:ascii="Segoe UI" w:eastAsia="Times New Roman" w:hAnsi="Segoe UI" w:cs="Segoe UI"/>
+          <w:color w:val="1D2125"/>
+          <w:kern w:val="0"/>
+          <w:lang w:eastAsia="fr-FR"/>
+          <w14:ligatures w14:val="none"/>
+        </w:rPr>
+        <w:t>Pour</w:t>
+      </w:r>
+      <w:r>
+        <w:rPr>
+          <w:rFonts w:ascii="Segoe UI" w:eastAsia="Times New Roman" w:hAnsi="Segoe UI" w:cs="Segoe UI"/>
+          <w:color w:val="1D2125"/>
+          <w:kern w:val="0"/>
+          <w:lang w:eastAsia="fr-FR"/>
+          <w14:ligatures w14:val="none"/>
+        </w:rPr>
+        <w:t xml:space="preserve"> mon API</w:t>
+      </w:r>
+      <w:r>
+        <w:rPr>
+          <w:rFonts w:ascii="Segoe UI" w:eastAsia="Times New Roman" w:hAnsi="Segoe UI" w:cs="Segoe UI"/>
+          <w:color w:val="1D2125"/>
+          <w:kern w:val="0"/>
+          <w:lang w:eastAsia="fr-FR"/>
+          <w14:ligatures w14:val="none"/>
+        </w:rPr>
+        <w:t xml:space="preserve">, </w:t>
+      </w:r>
+      <w:r>
+        <w:rPr>
+          <w:rFonts w:ascii="Segoe UI" w:eastAsia="Times New Roman" w:hAnsi="Segoe UI" w:cs="Segoe UI"/>
+          <w:color w:val="1D2125"/>
+          <w:kern w:val="0"/>
+          <w:lang w:eastAsia="fr-FR"/>
+          <w14:ligatures w14:val="none"/>
+        </w:rPr>
+        <w:t xml:space="preserve">j’ai </w:t>
+      </w:r>
+      <w:r>
+        <w:rPr>
+          <w:rFonts w:ascii="Segoe UI" w:eastAsia="Times New Roman" w:hAnsi="Segoe UI" w:cs="Segoe UI"/>
+          <w:color w:val="1D2125"/>
+          <w:kern w:val="0"/>
+          <w:lang w:eastAsia="fr-FR"/>
+          <w14:ligatures w14:val="none"/>
+        </w:rPr>
+        <w:t>opté pour une architecture RESTful, car elle favorise la scalabilité, la flexibilité et l'interopérabilité.</w:t>
+      </w:r>
+    </w:p>
+    <w:p>
+      <w:pPr>
+        <w:jc w:val="both"/>
+        <w:rPr>
+          <w:rFonts w:ascii="Segoe UI" w:hAnsi="Segoe UI" w:cs="Segoe UI"/>
+        </w:rPr>
+      </w:pPr>
+      <w:r>
+        <w:rPr>
+          <w:rFonts w:ascii="Segoe UI" w:hAnsi="Segoe UI" w:cs="Segoe UI"/>
+        </w:rPr>
+        <w:t xml:space="preserve">Pour </w:t>
+      </w:r>
+      <w:r>
+        <w:rPr>
+          <w:rFonts w:ascii="Segoe UI" w:hAnsi="Segoe UI" w:cs="Segoe UI"/>
+        </w:rPr>
+        <w:t xml:space="preserve">développer </w:t>
+      </w:r>
+      <w:r>
+        <w:rPr>
+          <w:rFonts w:ascii="Segoe UI" w:hAnsi="Segoe UI" w:cs="Segoe UI"/>
+        </w:rPr>
+        <w:t>l’</w:t>
+      </w:r>
+      <w:r>
+        <w:rPr>
+          <w:rFonts w:ascii="Segoe UI" w:hAnsi="Segoe UI" w:cs="Segoe UI"/>
+        </w:rPr>
+        <w:t>application</w:t>
+      </w:r>
+      <w:r>
+        <w:rPr>
+          <w:rFonts w:ascii="Segoe UI" w:hAnsi="Segoe UI" w:cs="Segoe UI"/>
+        </w:rPr>
+        <w:t xml:space="preserve">, j’ai choisi </w:t>
+      </w:r>
+      <w:proofErr w:type="spellStart"/>
+      <w:r>
+        <w:rPr>
+          <w:rFonts w:ascii="Segoe UI" w:hAnsi="Segoe UI" w:cs="Segoe UI"/>
+        </w:rPr>
+        <w:t>React</w:t>
+      </w:r>
+      <w:proofErr w:type="spellEnd"/>
+      <w:r>
+        <w:rPr>
+          <w:rFonts w:ascii="Segoe UI" w:hAnsi="Segoe UI" w:cs="Segoe UI"/>
+        </w:rPr>
+        <w:t xml:space="preserve"> car il </w:t>
+      </w:r>
+      <w:r>
+        <w:rPr>
+          <w:rFonts w:ascii="Segoe UI" w:hAnsi="Segoe UI" w:cs="Segoe UI"/>
+        </w:rPr>
+        <w:t>permet de créer des interfaces utilisateur dynamiques et réactives pour les applications web moderne</w:t>
+      </w:r>
+      <w:r>
+        <w:rPr>
+          <w:rFonts w:ascii="Segoe UI" w:hAnsi="Segoe UI" w:cs="Segoe UI"/>
+        </w:rPr>
+        <w:t xml:space="preserve">. </w:t>
+      </w:r>
+    </w:p>
+    <w:p>
+      <w:pPr>
+        <w:jc w:val="both"/>
+        <w:rPr>
+          <w:rFonts w:ascii="Segoe UI" w:hAnsi="Segoe UI" w:cs="Segoe UI"/>
+        </w:rPr>
+      </w:pPr>
+      <w:proofErr w:type="spellStart"/>
+      <w:r>
+        <w:rPr>
+          <w:rFonts w:ascii="Segoe UI" w:hAnsi="Segoe UI" w:cs="Segoe UI"/>
+        </w:rPr>
+        <w:t>React</w:t>
+      </w:r>
+      <w:proofErr w:type="spellEnd"/>
+      <w:r>
+        <w:rPr>
+          <w:rFonts w:ascii="Segoe UI" w:hAnsi="Segoe UI" w:cs="Segoe UI"/>
+        </w:rPr>
+        <w:t xml:space="preserve"> est aussi très bien maintenu par Meta</w:t>
+      </w:r>
+      <w:r>
+        <w:rPr>
+          <w:rFonts w:ascii="Segoe UI" w:hAnsi="Segoe UI" w:cs="Segoe UI"/>
+        </w:rPr>
+        <w:t>,</w:t>
+      </w:r>
+      <w:r>
+        <w:rPr>
+          <w:rFonts w:ascii="Segoe UI" w:hAnsi="Segoe UI" w:cs="Segoe UI"/>
+        </w:rPr>
+        <w:t xml:space="preserve"> </w:t>
+      </w:r>
+      <w:r>
+        <w:rPr>
+          <w:rFonts w:ascii="Segoe UI" w:hAnsi="Segoe UI" w:cs="Segoe UI"/>
+        </w:rPr>
+        <w:t>c</w:t>
+      </w:r>
+      <w:r>
+        <w:rPr>
+          <w:rFonts w:ascii="Segoe UI" w:hAnsi="Segoe UI" w:cs="Segoe UI"/>
+        </w:rPr>
+        <w:t>e qui assure une maintenance et une évolution dans les années à venir.</w:t>
+      </w:r>
+    </w:p>
+    <w:p>
+      <w:pPr>
+        <w:shd w:val="clear" w:color="auto" w:fill="FFFFFF"/>
+        <w:spacing w:before="100" w:beforeAutospacing="1" w:after="100" w:afterAutospacing="1" w:line="240" w:lineRule="auto"/>
+        <w:rPr>
+          <w:rFonts w:ascii="Segoe UI" w:eastAsia="Times New Roman" w:hAnsi="Segoe UI" w:cs="Segoe UI"/>
+          <w:i/>
+          <w:iCs/>
+          <w:color w:val="1D2125"/>
+          <w:kern w:val="0"/>
+          <w:sz w:val="24"/>
+          <w:szCs w:val="24"/>
+          <w:lang w:eastAsia="fr-FR"/>
+          <w14:ligatures w14:val="none"/>
+        </w:rPr>
+      </w:pPr>
+      <w:r>
+        <w:rPr>
+          <w:rFonts w:ascii="Segoe UI" w:eastAsia="Times New Roman" w:hAnsi="Segoe UI" w:cs="Segoe UI"/>
+          <w:i/>
+          <w:iCs/>
+          <w:color w:val="1D2125"/>
+          <w:kern w:val="0"/>
+          <w:sz w:val="24"/>
+          <w:szCs w:val="24"/>
+          <w:lang w:eastAsia="fr-FR"/>
+          <w14:ligatures w14:val="none"/>
+        </w:rPr>
+        <w:t>AC 3 : Intégrer des solutions dans un environnement de production</w:t>
+      </w:r>
+    </w:p>
+    <w:p>
+      <w:pPr>
+        <w:shd w:val="clear" w:color="auto" w:fill="FFFFFF"/>
+        <w:spacing w:before="100" w:beforeAutospacing="1" w:after="100" w:afterAutospacing="1" w:line="240" w:lineRule="auto"/>
+        <w:jc w:val="both"/>
+        <w:rPr>
+          <w:rFonts w:ascii="Segoe UI" w:eastAsia="Times New Roman" w:hAnsi="Segoe UI" w:cs="Segoe UI"/>
+          <w:color w:val="1D2125"/>
+          <w:kern w:val="0"/>
+          <w:lang w:eastAsia="fr-FR"/>
+          <w14:ligatures w14:val="none"/>
+        </w:rPr>
+      </w:pPr>
+      <w:r>
+        <w:rPr>
+          <w:rFonts w:ascii="Segoe UI" w:eastAsia="Times New Roman" w:hAnsi="Segoe UI" w:cs="Segoe UI"/>
+          <w:color w:val="1D2125"/>
+          <w:kern w:val="0"/>
+          <w:lang w:eastAsia="fr-FR"/>
+          <w14:ligatures w14:val="none"/>
+        </w:rPr>
+        <w:t xml:space="preserve">L'utilisation de Docker et d'un fichier docker-compose simplifie grandement le déploiement de </w:t>
+      </w:r>
+      <w:r>
+        <w:rPr>
+          <w:rFonts w:ascii="Segoe UI" w:eastAsia="Times New Roman" w:hAnsi="Segoe UI" w:cs="Segoe UI"/>
+          <w:color w:val="1D2125"/>
+          <w:kern w:val="0"/>
+          <w:lang w:eastAsia="fr-FR"/>
+          <w14:ligatures w14:val="none"/>
+        </w:rPr>
+        <w:t xml:space="preserve">la </w:t>
+      </w:r>
+      <w:r>
+        <w:rPr>
+          <w:rFonts w:ascii="Segoe UI" w:eastAsia="Times New Roman" w:hAnsi="Segoe UI" w:cs="Segoe UI"/>
+          <w:color w:val="1D2125"/>
+          <w:kern w:val="0"/>
+          <w:lang w:eastAsia="fr-FR"/>
+          <w14:ligatures w14:val="none"/>
+        </w:rPr>
+        <w:t>solution dans un environnement de production, car elle garantit la portabilité et la cohérence des environnements de développement, de test et de production.</w:t>
+      </w:r>
+    </w:p>
+    <w:p>
+      <w:pPr>
+        <w:shd w:val="clear" w:color="auto" w:fill="FFFFFF"/>
+        <w:spacing w:before="100" w:beforeAutospacing="1" w:after="100" w:afterAutospacing="1" w:line="240" w:lineRule="auto"/>
+        <w:rPr>
+          <w:rFonts w:ascii="Segoe UI" w:eastAsia="Times New Roman" w:hAnsi="Segoe UI" w:cs="Segoe UI"/>
+          <w:b/>
+          <w:bCs/>
+          <w:color w:val="1D2125"/>
+          <w:kern w:val="0"/>
+          <w:sz w:val="28"/>
+          <w:szCs w:val="28"/>
+          <w:lang w:eastAsia="fr-FR"/>
+          <w14:ligatures w14:val="none"/>
+        </w:rPr>
+      </w:pPr>
+    </w:p>
+    <w:p>
+      <w:pPr>
+        <w:shd w:val="clear" w:color="auto" w:fill="FFFFFF"/>
+        <w:spacing w:before="100" w:beforeAutospacing="1" w:after="100" w:afterAutospacing="1" w:line="240" w:lineRule="auto"/>
+        <w:rPr>
+          <w:rFonts w:ascii="Segoe UI" w:eastAsia="Times New Roman" w:hAnsi="Segoe UI" w:cs="Segoe UI"/>
+          <w:b/>
+          <w:bCs/>
+          <w:color w:val="1D2125"/>
+          <w:kern w:val="0"/>
+          <w:sz w:val="28"/>
+          <w:szCs w:val="28"/>
+          <w:lang w:eastAsia="fr-FR"/>
+          <w14:ligatures w14:val="none"/>
+        </w:rPr>
+      </w:pPr>
+      <w:r>
+        <w:rPr>
+          <w:rFonts w:ascii="Segoe UI" w:eastAsia="Times New Roman" w:hAnsi="Segoe UI" w:cs="Segoe UI"/>
+          <w:b/>
+          <w:bCs/>
+          <w:color w:val="1D2125"/>
+          <w:kern w:val="0"/>
+          <w:sz w:val="28"/>
+          <w:szCs w:val="28"/>
+          <w:lang w:eastAsia="fr-FR"/>
+          <w14:ligatures w14:val="none"/>
+        </w:rPr>
+        <w:lastRenderedPageBreak/>
+        <w:t>C2 - Analyser et optimiser des applications</w:t>
+      </w:r>
+    </w:p>
+    <w:p>
+      <w:pPr>
+        <w:shd w:val="clear" w:color="auto" w:fill="FFFFFF"/>
+        <w:spacing w:before="100" w:beforeAutospacing="1" w:after="100" w:afterAutospacing="1" w:line="240" w:lineRule="auto"/>
+        <w:rPr>
+          <w:rFonts w:ascii="Segoe UI" w:eastAsia="Times New Roman" w:hAnsi="Segoe UI" w:cs="Segoe UI"/>
+          <w:i/>
+          <w:iCs/>
+          <w:color w:val="1D2125"/>
+          <w:kern w:val="0"/>
+          <w:sz w:val="24"/>
+          <w:szCs w:val="24"/>
+          <w:lang w:eastAsia="fr-FR"/>
+          <w14:ligatures w14:val="none"/>
+        </w:rPr>
+      </w:pPr>
+      <w:r>
+        <w:rPr>
+          <w:rFonts w:ascii="Segoe UI" w:eastAsia="Times New Roman" w:hAnsi="Segoe UI" w:cs="Segoe UI"/>
+          <w:i/>
+          <w:iCs/>
+          <w:color w:val="1D2125"/>
+          <w:kern w:val="0"/>
+          <w:sz w:val="24"/>
+          <w:szCs w:val="24"/>
+          <w:lang w:eastAsia="fr-FR"/>
+          <w14:ligatures w14:val="none"/>
+        </w:rPr>
+        <w:t>AC 1 : Anticiper les résultats de diverses métriques</w:t>
+      </w:r>
+    </w:p>
+    <w:p>
+      <w:pPr>
+        <w:shd w:val="clear" w:color="auto" w:fill="FFFFFF"/>
+        <w:spacing w:before="100" w:beforeAutospacing="1" w:after="100" w:afterAutospacing="1" w:line="240" w:lineRule="auto"/>
+        <w:jc w:val="both"/>
+        <w:rPr>
+          <w:rFonts w:ascii="Segoe UI" w:eastAsia="Times New Roman" w:hAnsi="Segoe UI" w:cs="Segoe UI"/>
+          <w:color w:val="1D2125"/>
+          <w:kern w:val="0"/>
+          <w:lang w:eastAsia="fr-FR"/>
+          <w14:ligatures w14:val="none"/>
+        </w:rPr>
+      </w:pPr>
+      <w:r>
+        <w:rPr>
+          <w:rFonts w:ascii="Segoe UI" w:eastAsia="Times New Roman" w:hAnsi="Segoe UI" w:cs="Segoe UI"/>
+          <w:color w:val="1D2125"/>
+          <w:kern w:val="0"/>
+          <w:lang w:eastAsia="fr-FR"/>
+          <w14:ligatures w14:val="none"/>
+        </w:rPr>
+        <w:t xml:space="preserve">En ce qui concerne l’API, mon projet est un proof of concept, il obéit à des règles particulières puisqu’il est volontairement simplifié, donc prend moins de performance qu’une version mise en production. On peut imaginer qu’avec une base de données bien plus complète, cela demandera bien plus de performances. Pour l’instant, mon API est hébergée sur un bon serveur VPS qui est largement assez performant pour mon API. Mais dans le cas d’une base complète, il faudrait penser à effectuer des tests de performance. Mais pour donner un ordre d’idée, une base de données qui servirait à stocker les informations de toute une cartographie réelle se situerait entre </w:t>
+      </w:r>
+      <w:r>
+        <w:rPr>
+          <w:rFonts w:ascii="Segoe UI" w:eastAsia="Times New Roman" w:hAnsi="Segoe UI" w:cs="Segoe UI"/>
+          <w:color w:val="1D2125"/>
+          <w:kern w:val="0"/>
+          <w:lang w:eastAsia="fr-FR"/>
+          <w14:ligatures w14:val="none"/>
+        </w:rPr>
+        <w:t>100</w:t>
+      </w:r>
+      <w:r>
+        <w:rPr>
+          <w:rFonts w:ascii="Segoe UI" w:eastAsia="Times New Roman" w:hAnsi="Segoe UI" w:cs="Segoe UI"/>
+          <w:color w:val="1D2125"/>
+          <w:kern w:val="0"/>
+          <w:lang w:eastAsia="fr-FR"/>
+          <w14:ligatures w14:val="none"/>
+        </w:rPr>
+        <w:t xml:space="preserve"> et </w:t>
+      </w:r>
+      <w:r>
+        <w:rPr>
+          <w:rFonts w:ascii="Segoe UI" w:eastAsia="Times New Roman" w:hAnsi="Segoe UI" w:cs="Segoe UI"/>
+          <w:color w:val="1D2125"/>
+          <w:kern w:val="0"/>
+          <w:lang w:eastAsia="fr-FR"/>
+          <w14:ligatures w14:val="none"/>
+        </w:rPr>
+        <w:t>300K</w:t>
+      </w:r>
+      <w:r>
+        <w:rPr>
+          <w:rFonts w:ascii="Segoe UI" w:eastAsia="Times New Roman" w:hAnsi="Segoe UI" w:cs="Segoe UI"/>
+          <w:color w:val="1D2125"/>
+          <w:kern w:val="0"/>
+          <w:lang w:eastAsia="fr-FR"/>
+          <w14:ligatures w14:val="none"/>
+        </w:rPr>
+        <w:t xml:space="preserve">o ce qui est très raisonnable grâce à une bonne structure de données, le nombre d’utilisateurs est aussi </w:t>
+      </w:r>
+      <w:r>
+        <w:rPr>
+          <w:rFonts w:ascii="Segoe UI" w:eastAsia="Times New Roman" w:hAnsi="Segoe UI" w:cs="Segoe UI"/>
+          <w:color w:val="1D2125"/>
+          <w:kern w:val="0"/>
+          <w:lang w:eastAsia="fr-FR"/>
+          <w14:ligatures w14:val="none"/>
+        </w:rPr>
+        <w:t>très</w:t>
+      </w:r>
+      <w:r>
+        <w:rPr>
+          <w:rFonts w:ascii="Segoe UI" w:eastAsia="Times New Roman" w:hAnsi="Segoe UI" w:cs="Segoe UI"/>
+          <w:color w:val="1D2125"/>
+          <w:kern w:val="0"/>
+          <w:lang w:eastAsia="fr-FR"/>
+          <w14:ligatures w14:val="none"/>
+        </w:rPr>
+        <w:t xml:space="preserve"> limité, puisqu’il concerne seulement les quelques personnes qui gèrent la cartographie et donc qui ont accès à l’application. Un serveur de taille très modeste est donc largement suffisant.</w:t>
+      </w:r>
+    </w:p>
+    <w:p>
+      <w:pPr>
+        <w:shd w:val="clear" w:color="auto" w:fill="FFFFFF"/>
+        <w:spacing w:before="100" w:beforeAutospacing="1" w:after="100" w:afterAutospacing="1" w:line="240" w:lineRule="auto"/>
+        <w:jc w:val="both"/>
+        <w:rPr>
+          <w:rFonts w:ascii="Segoe UI" w:eastAsia="Times New Roman" w:hAnsi="Segoe UI" w:cs="Segoe UI"/>
+          <w:color w:val="1D2125"/>
+          <w:kern w:val="0"/>
+          <w:lang w:eastAsia="fr-FR"/>
+          <w14:ligatures w14:val="none"/>
+        </w:rPr>
+      </w:pPr>
+      <w:r>
+        <w:rPr>
+          <w:rFonts w:ascii="Segoe UI" w:eastAsia="Times New Roman" w:hAnsi="Segoe UI" w:cs="Segoe UI"/>
+          <w:color w:val="1D2125"/>
+          <w:kern w:val="0"/>
+          <w:lang w:eastAsia="fr-FR"/>
+          <w14:ligatures w14:val="none"/>
+        </w:rPr>
+        <w:t>Parlons maintenant de l’application web, elle est aussi très légère, puisque les principales fonctionnalités, l’affichage et la modification de la cartographie et elles sont en partie gérer dans Leaflet qui est bien optimisé.</w:t>
+      </w:r>
+    </w:p>
+    <w:p>
+      <w:pPr>
+        <w:shd w:val="clear" w:color="auto" w:fill="FFFFFF"/>
+        <w:spacing w:before="100" w:beforeAutospacing="1" w:after="100" w:afterAutospacing="1" w:line="240" w:lineRule="auto"/>
+        <w:rPr>
+          <w:rFonts w:ascii="Segoe UI" w:eastAsia="Times New Roman" w:hAnsi="Segoe UI" w:cs="Segoe UI"/>
+          <w:color w:val="1D2125"/>
+          <w:kern w:val="0"/>
+          <w:sz w:val="23"/>
+          <w:szCs w:val="23"/>
+          <w:lang w:eastAsia="fr-FR"/>
+          <w14:ligatures w14:val="none"/>
+        </w:rPr>
+      </w:pPr>
+      <w:r>
+        <w:rPr>
+          <w:rFonts w:ascii="Segoe UI" w:eastAsia="Times New Roman" w:hAnsi="Segoe UI" w:cs="Segoe UI"/>
+          <w:color w:val="1D2125"/>
+          <w:kern w:val="0"/>
+          <w:sz w:val="23"/>
+          <w:szCs w:val="23"/>
+          <w:lang w:eastAsia="fr-FR"/>
+          <w14:ligatures w14:val="none"/>
+        </w:rPr>
+        <w:t>AC 3 : Choisir et utiliser des bibliothèques et méthodes dédiées</w:t>
+      </w:r>
+    </w:p>
+    <w:p>
+      <w:pPr>
+        <w:rPr>
+          <w:rFonts w:ascii="Segoe UI" w:hAnsi="Segoe UI" w:cs="Segoe UI"/>
+        </w:rPr>
+      </w:pPr>
+      <w:r>
+        <w:rPr>
+          <w:rFonts w:ascii="Segoe UI" w:hAnsi="Segoe UI" w:cs="Segoe UI"/>
+        </w:rPr>
+        <w:t>J’ai</w:t>
+      </w:r>
+      <w:r>
+        <w:rPr>
+          <w:rFonts w:ascii="Segoe UI" w:hAnsi="Segoe UI" w:cs="Segoe UI"/>
+        </w:rPr>
+        <w:t xml:space="preserve"> choisi des bibliothèques et des méthodes spécifiques pour le développement de</w:t>
+      </w:r>
+      <w:r>
+        <w:rPr>
+          <w:rFonts w:ascii="Segoe UI" w:hAnsi="Segoe UI" w:cs="Segoe UI"/>
+        </w:rPr>
+        <w:t xml:space="preserve"> ces services</w:t>
+      </w:r>
+      <w:r>
+        <w:rPr>
+          <w:rFonts w:ascii="Segoe UI" w:hAnsi="Segoe UI" w:cs="Segoe UI"/>
+        </w:rPr>
+        <w:t xml:space="preserve">, en mettant l'accent sur la facilité de développement, la maintenabilité du code et la qualité du produit final. </w:t>
+      </w:r>
+    </w:p>
+    <w:p>
+      <w:pPr>
+        <w:rPr>
+          <w:rFonts w:ascii="Segoe UI" w:hAnsi="Segoe UI" w:cs="Segoe UI"/>
+        </w:rPr>
+      </w:pPr>
+      <w:r>
+        <w:rPr>
+          <w:rFonts w:ascii="Segoe UI" w:hAnsi="Segoe UI" w:cs="Segoe UI"/>
+        </w:rPr>
+        <w:t>En adaptant vos explications en mettant l'accent sur la vérification du fonctionnement et la stabilité des applications plutôt que sur leur performance, vous restez fidèle à votre processus de développement tout en mettant en évidence vos efforts pour répondre aux exigences des compétences C2.</w:t>
+      </w:r>
+    </w:p>
+    <w:p>
+      <w:pPr>
+        <w:shd w:val="clear" w:color="auto" w:fill="FFFFFF"/>
+        <w:spacing w:before="100" w:beforeAutospacing="1" w:after="100" w:afterAutospacing="1" w:line="240" w:lineRule="auto"/>
+        <w:rPr>
+          <w:rFonts w:ascii="Segoe UI" w:eastAsia="Times New Roman" w:hAnsi="Segoe UI" w:cs="Segoe UI"/>
+          <w:b/>
+          <w:bCs/>
+          <w:color w:val="1D2125"/>
+          <w:kern w:val="0"/>
+          <w:sz w:val="28"/>
+          <w:szCs w:val="28"/>
+          <w:lang w:eastAsia="fr-FR"/>
+          <w14:ligatures w14:val="none"/>
+        </w:rPr>
+      </w:pPr>
+      <w:r>
+        <w:rPr>
+          <w:rFonts w:ascii="Segoe UI" w:eastAsia="Times New Roman" w:hAnsi="Segoe UI" w:cs="Segoe UI"/>
+          <w:b/>
+          <w:bCs/>
+          <w:color w:val="1D2125"/>
+          <w:kern w:val="0"/>
+          <w:sz w:val="28"/>
+          <w:szCs w:val="28"/>
+          <w:lang w:eastAsia="fr-FR"/>
+          <w14:ligatures w14:val="none"/>
+        </w:rPr>
+        <w:t>C6 - Manager une équipe informatique</w:t>
+      </w:r>
+    </w:p>
+    <w:p>
+      <w:pPr>
+        <w:shd w:val="clear" w:color="auto" w:fill="FFFFFF"/>
+        <w:spacing w:before="100" w:beforeAutospacing="1" w:after="100" w:afterAutospacing="1" w:line="240" w:lineRule="auto"/>
+        <w:rPr>
+          <w:rFonts w:ascii="Segoe UI" w:eastAsia="Times New Roman" w:hAnsi="Segoe UI" w:cs="Segoe UI"/>
+          <w:i/>
+          <w:iCs/>
+          <w:color w:val="1D2125"/>
+          <w:kern w:val="0"/>
+          <w:sz w:val="24"/>
+          <w:szCs w:val="24"/>
+          <w:lang w:eastAsia="fr-FR"/>
+          <w14:ligatures w14:val="none"/>
+        </w:rPr>
+      </w:pPr>
+      <w:r>
+        <w:rPr>
+          <w:rFonts w:ascii="Segoe UI" w:eastAsia="Times New Roman" w:hAnsi="Segoe UI" w:cs="Segoe UI"/>
+          <w:i/>
+          <w:iCs/>
+          <w:color w:val="1D2125"/>
+          <w:kern w:val="0"/>
+          <w:sz w:val="24"/>
+          <w:szCs w:val="24"/>
+          <w:lang w:eastAsia="fr-FR"/>
+          <w14:ligatures w14:val="none"/>
+        </w:rPr>
+        <w:t>AC 1 : Organiser et partager une veille numérique</w:t>
+      </w:r>
+    </w:p>
+    <w:p>
+      <w:pPr>
+        <w:shd w:val="clear" w:color="auto" w:fill="FFFFFF"/>
+        <w:spacing w:before="100" w:beforeAutospacing="1" w:after="100" w:afterAutospacing="1" w:line="240" w:lineRule="auto"/>
+        <w:rPr>
+          <w:rFonts w:ascii="Segoe UI" w:eastAsia="Times New Roman" w:hAnsi="Segoe UI" w:cs="Segoe UI"/>
+          <w:color w:val="1D2125"/>
+          <w:kern w:val="0"/>
+          <w:sz w:val="23"/>
+          <w:szCs w:val="23"/>
+          <w:lang w:eastAsia="fr-FR"/>
+          <w14:ligatures w14:val="none"/>
+        </w:rPr>
+      </w:pPr>
+      <w:r>
+        <w:rPr>
+          <w:rFonts w:ascii="Segoe UI" w:eastAsia="Times New Roman" w:hAnsi="Segoe UI" w:cs="Segoe UI"/>
+          <w:color w:val="1D2125"/>
+          <w:kern w:val="0"/>
+          <w:sz w:val="23"/>
+          <w:szCs w:val="23"/>
+          <w:lang w:eastAsia="fr-FR"/>
+          <w14:ligatures w14:val="none"/>
+        </w:rPr>
+        <w:t xml:space="preserve">En mettant en place un CI/CD, des jeux de tests, des </w:t>
+      </w:r>
+      <w:proofErr w:type="spellStart"/>
+      <w:r>
+        <w:rPr>
+          <w:rFonts w:ascii="Segoe UI" w:eastAsia="Times New Roman" w:hAnsi="Segoe UI" w:cs="Segoe UI"/>
+          <w:color w:val="1D2125"/>
+          <w:kern w:val="0"/>
+          <w:sz w:val="23"/>
+          <w:szCs w:val="23"/>
+          <w:lang w:eastAsia="fr-FR"/>
+          <w14:ligatures w14:val="none"/>
+        </w:rPr>
+        <w:t>Dockerfiles</w:t>
+      </w:r>
+      <w:proofErr w:type="spellEnd"/>
+      <w:r>
+        <w:rPr>
+          <w:rFonts w:ascii="Segoe UI" w:eastAsia="Times New Roman" w:hAnsi="Segoe UI" w:cs="Segoe UI"/>
+          <w:color w:val="1D2125"/>
+          <w:kern w:val="0"/>
+          <w:sz w:val="23"/>
+          <w:szCs w:val="23"/>
+          <w:lang w:eastAsia="fr-FR"/>
+          <w14:ligatures w14:val="none"/>
+        </w:rPr>
+        <w:t>, une documentation hébergée…, je montre une veille numérique active en adoptant des pratiques modernes de développement logiciel.</w:t>
+      </w:r>
+    </w:p>
+    <w:p>
+      <w:pPr>
+        <w:shd w:val="clear" w:color="auto" w:fill="FFFFFF"/>
+        <w:spacing w:before="100" w:beforeAutospacing="1" w:after="100" w:afterAutospacing="1" w:line="240" w:lineRule="auto"/>
+        <w:rPr>
+          <w:rFonts w:ascii="Segoe UI" w:eastAsia="Times New Roman" w:hAnsi="Segoe UI" w:cs="Segoe UI"/>
+          <w:color w:val="1D2125"/>
+          <w:kern w:val="0"/>
+          <w:sz w:val="23"/>
+          <w:szCs w:val="23"/>
+          <w:lang w:eastAsia="fr-FR"/>
+          <w14:ligatures w14:val="none"/>
+        </w:rPr>
+      </w:pPr>
+      <w:r>
+        <w:rPr>
+          <w:rFonts w:ascii="Segoe UI" w:eastAsia="Times New Roman" w:hAnsi="Segoe UI" w:cs="Segoe UI"/>
+          <w:color w:val="1D2125"/>
+          <w:kern w:val="0"/>
+          <w:sz w:val="23"/>
+          <w:szCs w:val="23"/>
+          <w:lang w:eastAsia="fr-FR"/>
+          <w14:ligatures w14:val="none"/>
+        </w:rPr>
+        <w:t xml:space="preserve">La mise en place d'une veille technologique régulière, notamment en ce qui concerne les mises à jour des bibliothèques et des </w:t>
+      </w:r>
+      <w:proofErr w:type="spellStart"/>
+      <w:r>
+        <w:rPr>
+          <w:rFonts w:ascii="Segoe UI" w:eastAsia="Times New Roman" w:hAnsi="Segoe UI" w:cs="Segoe UI"/>
+          <w:color w:val="1D2125"/>
+          <w:kern w:val="0"/>
+          <w:sz w:val="23"/>
+          <w:szCs w:val="23"/>
+          <w:lang w:eastAsia="fr-FR"/>
+          <w14:ligatures w14:val="none"/>
+        </w:rPr>
+        <w:t>frameworks</w:t>
+      </w:r>
+      <w:proofErr w:type="spellEnd"/>
+      <w:r>
+        <w:rPr>
+          <w:rFonts w:ascii="Segoe UI" w:eastAsia="Times New Roman" w:hAnsi="Segoe UI" w:cs="Segoe UI"/>
+          <w:color w:val="1D2125"/>
+          <w:kern w:val="0"/>
+          <w:sz w:val="23"/>
+          <w:szCs w:val="23"/>
+          <w:lang w:eastAsia="fr-FR"/>
+          <w14:ligatures w14:val="none"/>
+        </w:rPr>
+        <w:t xml:space="preserve"> que j’utilise et surtout de l’utilisation d’outil pour se tenir au courant de nouvelle technologie, de nouvelle pratique est essentiel pour avoir une vue globale et un bon jugement sur une technologie à utiliser plutôt qu’une autre dans un objectif précis. J’utilise notamment </w:t>
+      </w:r>
+      <w:proofErr w:type="spellStart"/>
+      <w:r>
+        <w:rPr>
+          <w:rFonts w:ascii="Segoe UI" w:eastAsia="Times New Roman" w:hAnsi="Segoe UI" w:cs="Segoe UI"/>
+          <w:color w:val="1D2125"/>
+          <w:kern w:val="0"/>
+          <w:sz w:val="23"/>
+          <w:szCs w:val="23"/>
+          <w:lang w:eastAsia="fr-FR"/>
+          <w14:ligatures w14:val="none"/>
+        </w:rPr>
+        <w:t>daily.dev</w:t>
+      </w:r>
+      <w:proofErr w:type="spellEnd"/>
+      <w:r>
+        <w:rPr>
+          <w:rFonts w:ascii="Segoe UI" w:eastAsia="Times New Roman" w:hAnsi="Segoe UI" w:cs="Segoe UI"/>
+          <w:color w:val="1D2125"/>
+          <w:kern w:val="0"/>
+          <w:sz w:val="23"/>
+          <w:szCs w:val="23"/>
+          <w:lang w:eastAsia="fr-FR"/>
+          <w14:ligatures w14:val="none"/>
+        </w:rPr>
+        <w:t xml:space="preserve"> qui me permet de découvrir des nouveautés, et par la suite de m’informer plus en détail.</w:t>
+      </w:r>
+    </w:p>
     <w:sectPr>
       <w:pgSz w:w="11906" w:h="16838"/>
       <w:pgMar w:top="1417" w:right="1417" w:bottom="1417" w:left="1417" w:header="708" w:footer="708" w:gutter="0"/>
@@ -11,6 +1197,163 @@
     </w:sectPr>
   </w:body>
 </w:document>
+</file>
+
+<file path=word/numbering.xml><?xml version="1.0" encoding="utf-8"?>
+<w:numbering xmlns:wpc="http://schemas.microsoft.com/office/word/2010/wordprocessingCanvas" xmlns:cx="http://schemas.microsoft.com/office/drawing/2014/chartex" xmlns:cx1="http://schemas.microsoft.com/office/drawing/2015/9/8/chartex" xmlns:cx2="http://schemas.microsoft.com/office/drawing/2015/10/21/chartex" xmlns:cx3="http://schemas.microsoft.com/office/drawing/2016/5/9/chartex" xmlns:cx4="http://schemas.microsoft.com/office/drawing/2016/5/10/chartex" xmlns:cx5="http://schemas.microsoft.com/office/drawing/2016/5/11/chartex" xmlns:cx6="http://schemas.microsoft.com/office/drawing/2016/5/12/chartex" xmlns:cx7="http://schemas.microsoft.com/office/drawing/2016/5/13/chartex" xmlns:cx8="http://schemas.microsoft.com/office/drawing/2016/5/14/chartex" xmlns:mc="http://schemas.openxmlformats.org/markup-compatibility/2006" xmlns:aink="http://schemas.microsoft.com/office/drawing/2016/ink" xmlns:am3d="http://schemas.microsoft.com/office/drawing/2017/model3d" xmlns:o="urn:schemas-microsoft-com:office:office" xmlns:oel="http://schemas.microsoft.com/office/2019/extlst" xmlns:r="http://schemas.openxmlformats.org/officeDocument/2006/relationships" xmlns:m="http://schemas.openxmlformats.org/officeDocument/2006/math" xmlns:v="urn:schemas-microsoft-com:vml" xmlns:wp14="http://schemas.microsoft.com/office/word/2010/wordprocessingDrawing" xmlns:wp="http://schemas.openxmlformats.org/drawingml/2006/wordprocessingDrawing" xmlns:w10="urn:schemas-microsoft-com:office:word" xmlns:w="http://schemas.openxmlformats.org/wordprocessingml/2006/main" xmlns:w14="http://schemas.microsoft.com/office/word/2010/wordml" xmlns:w15="http://schemas.microsoft.com/office/word/2012/wordml" xmlns:w16cex="http://schemas.microsoft.com/office/word/2018/wordml/cex" xmlns:w16cid="http://schemas.microsoft.com/office/word/2016/wordml/cid" xmlns:w16="http://schemas.microsoft.com/office/word/2018/wordml" xmlns:w16sdtdh="http://schemas.microsoft.com/office/word/2020/wordml/sdtdatahash" xmlns:w16se="http://schemas.microsoft.com/office/word/2015/wordml/symex" xmlns:wpg="http://schemas.microsoft.com/office/word/2010/wordprocessingGroup" xmlns:wpi="http://schemas.microsoft.com/office/word/2010/wordprocessingInk" xmlns:wne="http://schemas.microsoft.com/office/word/2006/wordml" xmlns:wps="http://schemas.microsoft.com/office/word/2010/wordprocessingShape" mc:Ignorable="w14 w15 w16se w16cid w16 w16cex w16sdtdh wp14">
+  <w:abstractNum w:abstractNumId="0" w15:restartNumberingAfterBreak="0">
+    <w:nsid w:val="2B5E7275"/>
+    <w:multiLevelType w:val="multilevel"/>
+    <w:tmpl w:val="7EAAE0D2"/>
+    <w:lvl w:ilvl="0">
+      <w:start w:val="1"/>
+      <w:numFmt w:val="bullet"/>
+      <w:lvlText w:val=""/>
+      <w:lvlJc w:val="left"/>
+      <w:pPr>
+        <w:tabs>
+          <w:tab w:val="num" w:pos="720"/>
+        </w:tabs>
+        <w:ind w:left="720" w:hanging="360"/>
+      </w:pPr>
+      <w:rPr>
+        <w:rFonts w:ascii="Symbol" w:hAnsi="Symbol" w:hint="default"/>
+        <w:sz w:val="20"/>
+      </w:rPr>
+    </w:lvl>
+    <w:lvl w:ilvl="1">
+      <w:start w:val="1"/>
+      <w:numFmt w:val="bullet"/>
+      <w:lvlText w:val="o"/>
+      <w:lvlJc w:val="left"/>
+      <w:pPr>
+        <w:tabs>
+          <w:tab w:val="num" w:pos="1440"/>
+        </w:tabs>
+        <w:ind w:left="1440" w:hanging="360"/>
+      </w:pPr>
+      <w:rPr>
+        <w:rFonts w:ascii="Courier New" w:hAnsi="Courier New" w:hint="default"/>
+        <w:sz w:val="20"/>
+      </w:rPr>
+    </w:lvl>
+    <w:lvl w:ilvl="2" w:tentative="1">
+      <w:start w:val="1"/>
+      <w:numFmt w:val="bullet"/>
+      <w:lvlText w:val=""/>
+      <w:lvlJc w:val="left"/>
+      <w:pPr>
+        <w:tabs>
+          <w:tab w:val="num" w:pos="2160"/>
+        </w:tabs>
+        <w:ind w:left="2160" w:hanging="360"/>
+      </w:pPr>
+      <w:rPr>
+        <w:rFonts w:ascii="Symbol" w:hAnsi="Symbol" w:hint="default"/>
+        <w:sz w:val="20"/>
+      </w:rPr>
+    </w:lvl>
+    <w:lvl w:ilvl="3" w:tentative="1">
+      <w:start w:val="1"/>
+      <w:numFmt w:val="bullet"/>
+      <w:lvlText w:val=""/>
+      <w:lvlJc w:val="left"/>
+      <w:pPr>
+        <w:tabs>
+          <w:tab w:val="num" w:pos="2880"/>
+        </w:tabs>
+        <w:ind w:left="2880" w:hanging="360"/>
+      </w:pPr>
+      <w:rPr>
+        <w:rFonts w:ascii="Symbol" w:hAnsi="Symbol" w:hint="default"/>
+        <w:sz w:val="20"/>
+      </w:rPr>
+    </w:lvl>
+    <w:lvl w:ilvl="4" w:tentative="1">
+      <w:start w:val="1"/>
+      <w:numFmt w:val="bullet"/>
+      <w:lvlText w:val=""/>
+      <w:lvlJc w:val="left"/>
+      <w:pPr>
+        <w:tabs>
+          <w:tab w:val="num" w:pos="3600"/>
+        </w:tabs>
+        <w:ind w:left="3600" w:hanging="360"/>
+      </w:pPr>
+      <w:rPr>
+        <w:rFonts w:ascii="Symbol" w:hAnsi="Symbol" w:hint="default"/>
+        <w:sz w:val="20"/>
+      </w:rPr>
+    </w:lvl>
+    <w:lvl w:ilvl="5" w:tentative="1">
+      <w:start w:val="1"/>
+      <w:numFmt w:val="bullet"/>
+      <w:lvlText w:val=""/>
+      <w:lvlJc w:val="left"/>
+      <w:pPr>
+        <w:tabs>
+          <w:tab w:val="num" w:pos="4320"/>
+        </w:tabs>
+        <w:ind w:left="4320" w:hanging="360"/>
+      </w:pPr>
+      <w:rPr>
+        <w:rFonts w:ascii="Symbol" w:hAnsi="Symbol" w:hint="default"/>
+        <w:sz w:val="20"/>
+      </w:rPr>
+    </w:lvl>
+    <w:lvl w:ilvl="6" w:tentative="1">
+      <w:start w:val="1"/>
+      <w:numFmt w:val="bullet"/>
+      <w:lvlText w:val=""/>
+      <w:lvlJc w:val="left"/>
+      <w:pPr>
+        <w:tabs>
+          <w:tab w:val="num" w:pos="5040"/>
+        </w:tabs>
+        <w:ind w:left="5040" w:hanging="360"/>
+      </w:pPr>
+      <w:rPr>
+        <w:rFonts w:ascii="Symbol" w:hAnsi="Symbol" w:hint="default"/>
+        <w:sz w:val="20"/>
+      </w:rPr>
+    </w:lvl>
+    <w:lvl w:ilvl="7" w:tentative="1">
+      <w:start w:val="1"/>
+      <w:numFmt w:val="bullet"/>
+      <w:lvlText w:val=""/>
+      <w:lvlJc w:val="left"/>
+      <w:pPr>
+        <w:tabs>
+          <w:tab w:val="num" w:pos="5760"/>
+        </w:tabs>
+        <w:ind w:left="5760" w:hanging="360"/>
+      </w:pPr>
+      <w:rPr>
+        <w:rFonts w:ascii="Symbol" w:hAnsi="Symbol" w:hint="default"/>
+        <w:sz w:val="20"/>
+      </w:rPr>
+    </w:lvl>
+    <w:lvl w:ilvl="8" w:tentative="1">
+      <w:start w:val="1"/>
+      <w:numFmt w:val="bullet"/>
+      <w:lvlText w:val=""/>
+      <w:lvlJc w:val="left"/>
+      <w:pPr>
+        <w:tabs>
+          <w:tab w:val="num" w:pos="6480"/>
+        </w:tabs>
+        <w:ind w:left="6480" w:hanging="360"/>
+      </w:pPr>
+      <w:rPr>
+        <w:rFonts w:ascii="Symbol" w:hAnsi="Symbol" w:hint="default"/>
+        <w:sz w:val="20"/>
+      </w:rPr>
+    </w:lvl>
+  </w:abstractNum>
+  <w:num w:numId="1" w16cid:durableId="1069230359">
+    <w:abstractNumId w:val="0"/>
+  </w:num>
+</w:numbering>
 </file>
 
 <file path=word/styles.xml><?xml version="1.0" encoding="utf-8"?>
@@ -441,6 +1784,69 @@
     <w:semiHidden/>
     <w:unhideWhenUsed/>
   </w:style>
+  <w:style w:type="paragraph" w:styleId="NormalWeb">
+    <w:name w:val="Normal (Web)"/>
+    <w:basedOn w:val="Normal"/>
+    <w:uiPriority w:val="99"/>
+    <w:semiHidden/>
+    <w:unhideWhenUsed/>
+    <w:rsid w:val="00B060BA"/>
+    <w:pPr>
+      <w:spacing w:before="100" w:beforeAutospacing="1" w:after="100" w:afterAutospacing="1" w:line="240" w:lineRule="auto"/>
+    </w:pPr>
+    <w:rPr>
+      <w:rFonts w:ascii="Times New Roman" w:eastAsia="Times New Roman" w:hAnsi="Times New Roman" w:cs="Times New Roman"/>
+      <w:kern w:val="0"/>
+      <w:sz w:val="24"/>
+      <w:szCs w:val="24"/>
+      <w:lang w:eastAsia="fr-FR"/>
+      <w14:ligatures w14:val="none"/>
+    </w:rPr>
+  </w:style>
+  <w:style w:type="paragraph" w:styleId="z-Hautduformulaire">
+    <w:name w:val="HTML Top of Form"/>
+    <w:basedOn w:val="Normal"/>
+    <w:next w:val="Normal"/>
+    <w:link w:val="z-HautduformulaireCar"/>
+    <w:hidden/>
+    <w:uiPriority w:val="99"/>
+    <w:semiHidden/>
+    <w:unhideWhenUsed/>
+    <w:rsid w:val="005740A4"/>
+    <w:pPr>
+      <w:pBdr>
+        <w:bottom w:val="single" w:sz="6" w:space="1" w:color="auto"/>
+      </w:pBdr>
+      <w:spacing w:after="0" w:line="240" w:lineRule="auto"/>
+      <w:jc w:val="center"/>
+    </w:pPr>
+    <w:rPr>
+      <w:rFonts w:ascii="Arial" w:eastAsia="Times New Roman" w:hAnsi="Arial" w:cs="Arial"/>
+      <w:vanish/>
+      <w:kern w:val="0"/>
+      <w:sz w:val="16"/>
+      <w:szCs w:val="16"/>
+      <w:lang w:eastAsia="fr-FR"/>
+      <w14:ligatures w14:val="none"/>
+    </w:rPr>
+  </w:style>
+  <w:style w:type="character" w:customStyle="1" w:styleId="z-HautduformulaireCar">
+    <w:name w:val="z-Haut du formulaire Car"/>
+    <w:basedOn w:val="Policepardfaut"/>
+    <w:link w:val="z-Hautduformulaire"/>
+    <w:uiPriority w:val="99"/>
+    <w:semiHidden/>
+    <w:rsid w:val="005740A4"/>
+    <w:rPr>
+      <w:rFonts w:ascii="Arial" w:eastAsia="Times New Roman" w:hAnsi="Arial" w:cs="Arial"/>
+      <w:vanish/>
+      <w:kern w:val="0"/>
+      <w:sz w:val="16"/>
+      <w:szCs w:val="16"/>
+      <w:lang w:eastAsia="fr-FR"/>
+      <w14:ligatures w14:val="none"/>
+    </w:rPr>
+  </w:style>
 </w:styles>
 </file>
 

</xml_diff>

<commit_message>
Ajout de détails dans le rapport technique
</commit_message>
<xml_diff>
--- a/Revue de projet/Rapport technique.docx
+++ b/Revue de projet/Rapport technique.docx
@@ -1,6 +1,6 @@
 
 <file path=word/document.xml><?xml version="1.0" encoding="utf-8"?>
-<w:document xmlns:wpc="http://schemas.microsoft.com/office/word/2010/wordprocessingCanvas" xmlns:cx="http://schemas.microsoft.com/office/drawing/2014/chartex" xmlns:cx1="http://schemas.microsoft.com/office/drawing/2015/9/8/chartex" xmlns:cx2="http://schemas.microsoft.com/office/drawing/2015/10/21/chartex" xmlns:cx3="http://schemas.microsoft.com/office/drawing/2016/5/9/chartex" xmlns:cx4="http://schemas.microsoft.com/office/drawing/2016/5/10/chartex" xmlns:cx5="http://schemas.microsoft.com/office/drawing/2016/5/11/chartex" xmlns:cx6="http://schemas.microsoft.com/office/drawing/2016/5/12/chartex" xmlns:cx7="http://schemas.microsoft.com/office/drawing/2016/5/13/chartex" xmlns:cx8="http://schemas.microsoft.com/office/drawing/2016/5/14/chartex" xmlns:mc="http://schemas.openxmlformats.org/markup-compatibility/2006" xmlns:aink="http://schemas.microsoft.com/office/drawing/2016/ink" xmlns:am3d="http://schemas.microsoft.com/office/drawing/2017/model3d" xmlns:o="urn:schemas-microsoft-com:office:office" xmlns:oel="http://schemas.microsoft.com/office/2019/extlst" xmlns:r="http://schemas.openxmlformats.org/officeDocument/2006/relationships" xmlns:m="http://schemas.openxmlformats.org/officeDocument/2006/math" xmlns:v="urn:schemas-microsoft-com:vml" xmlns:wp14="http://schemas.microsoft.com/office/word/2010/wordprocessingDrawing" xmlns:wp="http://schemas.openxmlformats.org/drawingml/2006/wordprocessingDrawing" xmlns:w10="urn:schemas-microsoft-com:office:word" xmlns:w="http://schemas.openxmlformats.org/wordprocessingml/2006/main" xmlns:w14="http://schemas.microsoft.com/office/word/2010/wordml" xmlns:w15="http://schemas.microsoft.com/office/word/2012/wordml" xmlns:w16cex="http://schemas.microsoft.com/office/word/2018/wordml/cex" xmlns:w16cid="http://schemas.microsoft.com/office/word/2016/wordml/cid" xmlns:w16="http://schemas.microsoft.com/office/word/2018/wordml" xmlns:w16sdtdh="http://schemas.microsoft.com/office/word/2020/wordml/sdtdatahash" xmlns:w16se="http://schemas.microsoft.com/office/word/2015/wordml/symex" xmlns:wpg="http://schemas.microsoft.com/office/word/2010/wordprocessingGroup" xmlns:wpi="http://schemas.microsoft.com/office/word/2010/wordprocessingInk" xmlns:wne="http://schemas.microsoft.com/office/word/2006/wordml" xmlns:wps="http://schemas.microsoft.com/office/word/2010/wordprocessingShape" mc:Ignorable="w14 w15 w16se w16cid w16 w16cex w16sdtdh wp14">
+<w:document xmlns:wpc="http://schemas.microsoft.com/office/word/2010/wordprocessingCanvas" xmlns:cx="http://schemas.microsoft.com/office/drawing/2014/chartex" xmlns:cx1="http://schemas.microsoft.com/office/drawing/2015/9/8/chartex" xmlns:cx2="http://schemas.microsoft.com/office/drawing/2015/10/21/chartex" xmlns:cx3="http://schemas.microsoft.com/office/drawing/2016/5/9/chartex" xmlns:cx4="http://schemas.microsoft.com/office/drawing/2016/5/10/chartex" xmlns:cx5="http://schemas.microsoft.com/office/drawing/2016/5/11/chartex" xmlns:cx6="http://schemas.microsoft.com/office/drawing/2016/5/12/chartex" xmlns:cx7="http://schemas.microsoft.com/office/drawing/2016/5/13/chartex" xmlns:cx8="http://schemas.microsoft.com/office/drawing/2016/5/14/chartex" xmlns:mc="http://schemas.openxmlformats.org/markup-compatibility/2006" xmlns:aink="http://schemas.microsoft.com/office/drawing/2016/ink" xmlns:am3d="http://schemas.microsoft.com/office/drawing/2017/model3d" xmlns:o="urn:schemas-microsoft-com:office:office" xmlns:oel="http://schemas.microsoft.com/office/2019/extlst" xmlns:r="http://schemas.openxmlformats.org/officeDocument/2006/relationships" xmlns:m="http://schemas.openxmlformats.org/officeDocument/2006/math" xmlns:v="urn:schemas-microsoft-com:vml" xmlns:wp14="http://schemas.microsoft.com/office/word/2010/wordprocessingDrawing" xmlns:wp="http://schemas.openxmlformats.org/drawingml/2006/wordprocessingDrawing" xmlns:w10="urn:schemas-microsoft-com:office:word" xmlns:w="http://schemas.openxmlformats.org/wordprocessingml/2006/main" xmlns:w14="http://schemas.microsoft.com/office/word/2010/wordml" xmlns:w15="http://schemas.microsoft.com/office/word/2012/wordml" xmlns:w16cex="http://schemas.microsoft.com/office/word/2018/wordml/cex" xmlns:w16cid="http://schemas.microsoft.com/office/word/2016/wordml/cid" xmlns:w16="http://schemas.microsoft.com/office/word/2018/wordml" xmlns:w16du="http://schemas.microsoft.com/office/word/2023/wordml/word16du" xmlns:w16sdtdh="http://schemas.microsoft.com/office/word/2020/wordml/sdtdatahash" xmlns:w16se="http://schemas.microsoft.com/office/word/2015/wordml/symex" xmlns:wpg="http://schemas.microsoft.com/office/word/2010/wordprocessingGroup" xmlns:wpi="http://schemas.microsoft.com/office/word/2010/wordprocessingInk" xmlns:wne="http://schemas.microsoft.com/office/word/2006/wordml" xmlns:wps="http://schemas.microsoft.com/office/word/2010/wordprocessingShape" mc:Ignorable="w14 w15 w16se w16cid w16 w16cex w16sdtdh w16du wp14">
   <w:body>
     <w:p>
       <w:pPr>
@@ -53,13 +53,7 @@
     </w:p>
     <w:p>
       <w:r>
-        <w:t xml:space="preserve">Ce projet est un proof of concept (POC) pour la mise en place d'une application multi-plateforme (web et desktop dans mon cas, mais peut être mobile, embarqué, </w:t>
-      </w:r>
-      <w:r>
-        <w:t>etc…</w:t>
-      </w:r>
-      <w:r>
-        <w:t>).</w:t>
+        <w:t>Ce projet est un proof of concept (POC) pour la mise en place d'une application multi-plateforme (web et desktop dans mon cas, mais peut être mobile, embarqué, etc…).</w:t>
       </w:r>
     </w:p>
     <w:p>
@@ -336,31 +330,7 @@
           <w:lang w:eastAsia="fr-FR"/>
           <w14:ligatures w14:val="none"/>
         </w:rPr>
-        <w:t xml:space="preserve">AC 3 Choisir et utiliser des bibliothèques et méthodes dédiées au domaine d’application (imagerie, immersion, intelligence artificielle, jeux </w:t>
-      </w:r>
-      <w:r>
-        <w:rPr>
-          <w:rFonts w:ascii="Segoe UI" w:eastAsia="Times New Roman" w:hAnsi="Segoe UI" w:cs="Segoe UI"/>
-          <w:color w:val="1D2125"/>
-          <w:kern w:val="0"/>
-          <w:sz w:val="23"/>
-          <w:szCs w:val="23"/>
-          <w:lang w:eastAsia="fr-FR"/>
-          <w14:ligatures w14:val="none"/>
-        </w:rPr>
-        <w:t>vidéo</w:t>
-      </w:r>
-      <w:r>
-        <w:rPr>
-          <w:rFonts w:ascii="Segoe UI" w:eastAsia="Times New Roman" w:hAnsi="Segoe UI" w:cs="Segoe UI"/>
-          <w:color w:val="1D2125"/>
-          <w:kern w:val="0"/>
-          <w:sz w:val="23"/>
-          <w:szCs w:val="23"/>
-          <w:lang w:eastAsia="fr-FR"/>
-          <w14:ligatures w14:val="none"/>
-        </w:rPr>
-        <w:t>, parallélisme, calcul formel…)</w:t>
+        <w:t>AC 3 Choisir et utiliser des bibliothèques et méthodes dédiées au domaine d’application (imagerie, immersion, intelligence artificielle, jeux vidéo, parallélisme, calcul formel…)</w:t>
       </w:r>
     </w:p>
     <w:p>
@@ -508,53 +478,87 @@
           <w:lang w:eastAsia="fr-FR"/>
           <w14:ligatures w14:val="none"/>
         </w:rPr>
-        <w:t>Pour</w:t>
-      </w:r>
-      <w:r>
-        <w:rPr>
-          <w:rFonts w:ascii="Segoe UI" w:eastAsia="Times New Roman" w:hAnsi="Segoe UI" w:cs="Segoe UI"/>
-          <w:color w:val="1D2125"/>
-          <w:kern w:val="0"/>
-          <w:lang w:eastAsia="fr-FR"/>
-          <w14:ligatures w14:val="none"/>
-        </w:rPr>
-        <w:t xml:space="preserve"> mon API</w:t>
-      </w:r>
-      <w:r>
-        <w:rPr>
-          <w:rFonts w:ascii="Segoe UI" w:eastAsia="Times New Roman" w:hAnsi="Segoe UI" w:cs="Segoe UI"/>
-          <w:color w:val="1D2125"/>
-          <w:kern w:val="0"/>
-          <w:lang w:eastAsia="fr-FR"/>
-          <w14:ligatures w14:val="none"/>
-        </w:rPr>
-        <w:t xml:space="preserve">, </w:t>
-      </w:r>
-      <w:r>
-        <w:rPr>
-          <w:rFonts w:ascii="Segoe UI" w:eastAsia="Times New Roman" w:hAnsi="Segoe UI" w:cs="Segoe UI"/>
-          <w:color w:val="1D2125"/>
-          <w:kern w:val="0"/>
-          <w:lang w:eastAsia="fr-FR"/>
-          <w14:ligatures w14:val="none"/>
-        </w:rPr>
-        <w:t xml:space="preserve">j’ai </w:t>
-      </w:r>
-      <w:r>
-        <w:rPr>
-          <w:rFonts w:ascii="Segoe UI" w:eastAsia="Times New Roman" w:hAnsi="Segoe UI" w:cs="Segoe UI"/>
-          <w:color w:val="1D2125"/>
-          <w:kern w:val="0"/>
-          <w:lang w:eastAsia="fr-FR"/>
-          <w14:ligatures w14:val="none"/>
-        </w:rPr>
-        <w:t>opté pour une architecture RESTful, car elle favorise la scalabilité, la flexibilité et l'interopérabilité.</w:t>
-      </w:r>
-    </w:p>
-    <w:p>
-      <w:pPr>
+        <w:t>Pour mon API, j’ai opté pour une architecture RESTful, car elle favorise la scalabilité, la flexibilité et l'interopérabilité.</w:t>
+      </w:r>
+    </w:p>
+    <w:p>
+      <w:pPr>
+        <w:shd w:val="clear" w:color="auto" w:fill="FFFFFF"/>
+        <w:spacing w:before="100" w:beforeAutospacing="1" w:after="100" w:afterAutospacing="1" w:line="240" w:lineRule="auto"/>
         <w:jc w:val="both"/>
         <w:rPr>
+          <w:rFonts w:ascii="Segoe UI" w:eastAsia="Times New Roman" w:hAnsi="Segoe UI" w:cs="Segoe UI"/>
+          <w:color w:val="1D2125"/>
+          <w:kern w:val="0"/>
+          <w:lang w:eastAsia="fr-FR"/>
+          <w14:ligatures w14:val="none"/>
+        </w:rPr>
+      </w:pPr>
+      <w:r>
+        <w:rPr>
+          <w:rFonts w:ascii="Segoe UI" w:eastAsia="Times New Roman" w:hAnsi="Segoe UI" w:cs="Segoe UI"/>
+          <w:color w:val="1D2125"/>
+          <w:kern w:val="0"/>
+          <w:lang w:eastAsia="fr-FR"/>
+          <w14:ligatures w14:val="none"/>
+        </w:rPr>
+        <w:t xml:space="preserve">J’ai </w:t>
+      </w:r>
+      <w:r>
+        <w:rPr>
+          <w:rFonts w:ascii="Segoe UI" w:eastAsia="Times New Roman" w:hAnsi="Segoe UI" w:cs="Segoe UI"/>
+          <w:color w:val="1D2125"/>
+          <w:kern w:val="0"/>
+          <w:lang w:eastAsia="fr-FR"/>
+          <w14:ligatures w14:val="none"/>
+        </w:rPr>
+        <w:t>utilisé</w:t>
+      </w:r>
+      <w:r>
+        <w:rPr>
+          <w:rFonts w:ascii="Segoe UI" w:eastAsia="Times New Roman" w:hAnsi="Segoe UI" w:cs="Segoe UI"/>
+          <w:color w:val="1D2125"/>
+          <w:kern w:val="0"/>
+          <w:lang w:eastAsia="fr-FR"/>
+          <w14:ligatures w14:val="none"/>
+        </w:rPr>
+        <w:t xml:space="preserve"> express pour des raisons de simplicité et de praticité, étant donner que mon projet est un POC, et d’autant plus que même en production, l’application sera </w:t>
+      </w:r>
+      <w:r>
+        <w:rPr>
+          <w:rFonts w:ascii="Segoe UI" w:eastAsia="Times New Roman" w:hAnsi="Segoe UI" w:cs="Segoe UI"/>
+          <w:color w:val="1D2125"/>
+          <w:kern w:val="0"/>
+          <w:lang w:eastAsia="fr-FR"/>
+          <w14:ligatures w14:val="none"/>
+        </w:rPr>
+        <w:t>amenée</w:t>
+      </w:r>
+      <w:r>
+        <w:rPr>
+          <w:rFonts w:ascii="Segoe UI" w:eastAsia="Times New Roman" w:hAnsi="Segoe UI" w:cs="Segoe UI"/>
+          <w:color w:val="1D2125"/>
+          <w:kern w:val="0"/>
+          <w:lang w:eastAsia="fr-FR"/>
+          <w14:ligatures w14:val="none"/>
+        </w:rPr>
+        <w:t xml:space="preserve"> à être utiliser sur un serveur par site. Donc l</w:t>
+      </w:r>
+      <w:r>
+        <w:rPr>
+          <w:rFonts w:ascii="Segoe UI" w:eastAsia="Times New Roman" w:hAnsi="Segoe UI" w:cs="Segoe UI"/>
+          <w:color w:val="1D2125"/>
+          <w:kern w:val="0"/>
+          <w:lang w:eastAsia="fr-FR"/>
+          <w14:ligatures w14:val="none"/>
+        </w:rPr>
+        <w:t>a limite de 10000 requêtes par seconde d’express est bien plus que suffisante pour ce projet puisqu’il n’y aura que quelque utilisateur par port commercial.</w:t>
+      </w:r>
+    </w:p>
+    <w:p>
+      <w:pPr>
+        <w:jc w:val="both"/>
+        <w:rPr>
           <w:rFonts w:ascii="Segoe UI" w:hAnsi="Segoe UI" w:cs="Segoe UI"/>
         </w:rPr>
       </w:pPr>
@@ -586,21 +590,7 @@
         <w:rPr>
           <w:rFonts w:ascii="Segoe UI" w:hAnsi="Segoe UI" w:cs="Segoe UI"/>
         </w:rPr>
-        <w:t xml:space="preserve">, j’ai choisi </w:t>
-      </w:r>
-      <w:proofErr w:type="spellStart"/>
-      <w:r>
-        <w:rPr>
-          <w:rFonts w:ascii="Segoe UI" w:hAnsi="Segoe UI" w:cs="Segoe UI"/>
-        </w:rPr>
-        <w:t>React</w:t>
-      </w:r>
-      <w:proofErr w:type="spellEnd"/>
-      <w:r>
-        <w:rPr>
-          <w:rFonts w:ascii="Segoe UI" w:hAnsi="Segoe UI" w:cs="Segoe UI"/>
-        </w:rPr>
-        <w:t xml:space="preserve"> car il </w:t>
+        <w:t xml:space="preserve">, j’ai choisi React car il </w:t>
       </w:r>
       <w:r>
         <w:rPr>
@@ -622,19 +612,11 @@
           <w:rFonts w:ascii="Segoe UI" w:hAnsi="Segoe UI" w:cs="Segoe UI"/>
         </w:rPr>
       </w:pPr>
-      <w:proofErr w:type="spellStart"/>
-      <w:r>
-        <w:rPr>
-          <w:rFonts w:ascii="Segoe UI" w:hAnsi="Segoe UI" w:cs="Segoe UI"/>
-        </w:rPr>
-        <w:t>React</w:t>
-      </w:r>
-      <w:proofErr w:type="spellEnd"/>
-      <w:r>
-        <w:rPr>
-          <w:rFonts w:ascii="Segoe UI" w:hAnsi="Segoe UI" w:cs="Segoe UI"/>
-        </w:rPr>
-        <w:t xml:space="preserve"> est aussi très bien maintenu par Meta</w:t>
+      <w:r>
+        <w:rPr>
+          <w:rFonts w:ascii="Segoe UI" w:hAnsi="Segoe UI" w:cs="Segoe UI"/>
+        </w:rPr>
+        <w:t>React est aussi très bien maintenu par Meta</w:t>
       </w:r>
       <w:r>
         <w:rPr>
@@ -713,6 +695,7 @@
           <w:lang w:eastAsia="fr-FR"/>
           <w14:ligatures w14:val="none"/>
         </w:rPr>
+        <w:lastRenderedPageBreak/>
         <w:t xml:space="preserve">L'utilisation de Docker et d'un fichier docker-compose simplifie grandement le déploiement de </w:t>
       </w:r>
       <w:r>
@@ -781,7 +764,6 @@
           <w:lang w:eastAsia="fr-FR"/>
           <w14:ligatures w14:val="none"/>
         </w:rPr>
-        <w:lastRenderedPageBreak/>
         <w:t>C2 - Analyser et optimiser des applications</w:t>
       </w:r>
     </w:p>
@@ -1081,112 +1063,35 @@
           <w:lang w:eastAsia="fr-FR"/>
           <w14:ligatures w14:val="none"/>
         </w:rPr>
-        <w:t xml:space="preserve">En mettant en place un CI/CD, des jeux de tests, des </w:t>
-      </w:r>
-      <w:proofErr w:type="spellStart"/>
-      <w:r>
-        <w:rPr>
-          <w:rFonts w:ascii="Segoe UI" w:eastAsia="Times New Roman" w:hAnsi="Segoe UI" w:cs="Segoe UI"/>
-          <w:color w:val="1D2125"/>
-          <w:kern w:val="0"/>
-          <w:sz w:val="23"/>
-          <w:szCs w:val="23"/>
-          <w:lang w:eastAsia="fr-FR"/>
-          <w14:ligatures w14:val="none"/>
-        </w:rPr>
-        <w:t>Dockerfiles</w:t>
-      </w:r>
-      <w:proofErr w:type="spellEnd"/>
-      <w:r>
-        <w:rPr>
-          <w:rFonts w:ascii="Segoe UI" w:eastAsia="Times New Roman" w:hAnsi="Segoe UI" w:cs="Segoe UI"/>
-          <w:color w:val="1D2125"/>
-          <w:kern w:val="0"/>
-          <w:sz w:val="23"/>
-          <w:szCs w:val="23"/>
-          <w:lang w:eastAsia="fr-FR"/>
-          <w14:ligatures w14:val="none"/>
-        </w:rPr>
-        <w:t>, une documentation hébergée…, je montre une veille numérique active en adoptant des pratiques modernes de développement logiciel.</w:t>
-      </w:r>
-    </w:p>
-    <w:p>
-      <w:pPr>
-        <w:shd w:val="clear" w:color="auto" w:fill="FFFFFF"/>
-        <w:spacing w:before="100" w:beforeAutospacing="1" w:after="100" w:afterAutospacing="1" w:line="240" w:lineRule="auto"/>
-        <w:rPr>
-          <w:rFonts w:ascii="Segoe UI" w:eastAsia="Times New Roman" w:hAnsi="Segoe UI" w:cs="Segoe UI"/>
-          <w:color w:val="1D2125"/>
-          <w:kern w:val="0"/>
-          <w:sz w:val="23"/>
-          <w:szCs w:val="23"/>
-          <w:lang w:eastAsia="fr-FR"/>
-          <w14:ligatures w14:val="none"/>
-        </w:rPr>
-      </w:pPr>
-      <w:r>
-        <w:rPr>
-          <w:rFonts w:ascii="Segoe UI" w:eastAsia="Times New Roman" w:hAnsi="Segoe UI" w:cs="Segoe UI"/>
-          <w:color w:val="1D2125"/>
-          <w:kern w:val="0"/>
-          <w:sz w:val="23"/>
-          <w:szCs w:val="23"/>
-          <w:lang w:eastAsia="fr-FR"/>
-          <w14:ligatures w14:val="none"/>
-        </w:rPr>
-        <w:t xml:space="preserve">La mise en place d'une veille technologique régulière, notamment en ce qui concerne les mises à jour des bibliothèques et des </w:t>
-      </w:r>
-      <w:proofErr w:type="spellStart"/>
-      <w:r>
-        <w:rPr>
-          <w:rFonts w:ascii="Segoe UI" w:eastAsia="Times New Roman" w:hAnsi="Segoe UI" w:cs="Segoe UI"/>
-          <w:color w:val="1D2125"/>
-          <w:kern w:val="0"/>
-          <w:sz w:val="23"/>
-          <w:szCs w:val="23"/>
-          <w:lang w:eastAsia="fr-FR"/>
-          <w14:ligatures w14:val="none"/>
-        </w:rPr>
-        <w:t>frameworks</w:t>
-      </w:r>
-      <w:proofErr w:type="spellEnd"/>
-      <w:r>
-        <w:rPr>
-          <w:rFonts w:ascii="Segoe UI" w:eastAsia="Times New Roman" w:hAnsi="Segoe UI" w:cs="Segoe UI"/>
-          <w:color w:val="1D2125"/>
-          <w:kern w:val="0"/>
-          <w:sz w:val="23"/>
-          <w:szCs w:val="23"/>
-          <w:lang w:eastAsia="fr-FR"/>
-          <w14:ligatures w14:val="none"/>
-        </w:rPr>
-        <w:t xml:space="preserve"> que j’utilise et surtout de l’utilisation d’outil pour se tenir au courant de nouvelle technologie, de nouvelle pratique est essentiel pour avoir une vue globale et un bon jugement sur une technologie à utiliser plutôt qu’une autre dans un objectif précis. J’utilise notamment </w:t>
-      </w:r>
-      <w:proofErr w:type="spellStart"/>
-      <w:r>
-        <w:rPr>
-          <w:rFonts w:ascii="Segoe UI" w:eastAsia="Times New Roman" w:hAnsi="Segoe UI" w:cs="Segoe UI"/>
-          <w:color w:val="1D2125"/>
-          <w:kern w:val="0"/>
-          <w:sz w:val="23"/>
-          <w:szCs w:val="23"/>
-          <w:lang w:eastAsia="fr-FR"/>
-          <w14:ligatures w14:val="none"/>
-        </w:rPr>
-        <w:t>daily.dev</w:t>
-      </w:r>
-      <w:proofErr w:type="spellEnd"/>
-      <w:r>
-        <w:rPr>
-          <w:rFonts w:ascii="Segoe UI" w:eastAsia="Times New Roman" w:hAnsi="Segoe UI" w:cs="Segoe UI"/>
-          <w:color w:val="1D2125"/>
-          <w:kern w:val="0"/>
-          <w:sz w:val="23"/>
-          <w:szCs w:val="23"/>
-          <w:lang w:eastAsia="fr-FR"/>
-          <w14:ligatures w14:val="none"/>
-        </w:rPr>
-        <w:t xml:space="preserve"> qui me permet de découvrir des nouveautés, et par la suite de m’informer plus en détail.</w:t>
+        <w:t>En mettant en place un CI/CD, des jeux de tests, des Dockerfiles, une documentation hébergée…, je montre une veille numérique active en adoptant des pratiques modernes de développement logiciel.</w:t>
+      </w:r>
+    </w:p>
+    <w:p>
+      <w:pPr>
+        <w:shd w:val="clear" w:color="auto" w:fill="FFFFFF"/>
+        <w:spacing w:before="100" w:beforeAutospacing="1" w:after="100" w:afterAutospacing="1" w:line="240" w:lineRule="auto"/>
+        <w:rPr>
+          <w:rFonts w:ascii="Segoe UI" w:eastAsia="Times New Roman" w:hAnsi="Segoe UI" w:cs="Segoe UI"/>
+          <w:color w:val="1D2125"/>
+          <w:kern w:val="0"/>
+          <w:sz w:val="23"/>
+          <w:szCs w:val="23"/>
+          <w:lang w:eastAsia="fr-FR"/>
+          <w14:ligatures w14:val="none"/>
+        </w:rPr>
+      </w:pPr>
+      <w:r>
+        <w:rPr>
+          <w:rFonts w:ascii="Segoe UI" w:eastAsia="Times New Roman" w:hAnsi="Segoe UI" w:cs="Segoe UI"/>
+          <w:color w:val="1D2125"/>
+          <w:kern w:val="0"/>
+          <w:sz w:val="23"/>
+          <w:szCs w:val="23"/>
+          <w:lang w:eastAsia="fr-FR"/>
+          <w14:ligatures w14:val="none"/>
+        </w:rPr>
+        <w:lastRenderedPageBreak/>
+        <w:t>La mise en place d'une veille technologique régulière, notamment en ce qui concerne les mises à jour des bibliothèques et des frameworks que j’utilise et surtout de l’utilisation d’outil pour se tenir au courant de nouvelle technologie, de nouvelle pratique est essentiel pour avoir une vue globale et un bon jugement sur une technologie à utiliser plutôt qu’une autre dans un objectif précis. J’utilise notamment daily.dev qui me permet de découvrir des nouveautés, et par la suite de m’informer plus en détail.</w:t>
       </w:r>
     </w:p>
     <w:sectPr>
@@ -1200,7 +1105,7 @@
 </file>
 
 <file path=word/numbering.xml><?xml version="1.0" encoding="utf-8"?>
-<w:numbering xmlns:wpc="http://schemas.microsoft.com/office/word/2010/wordprocessingCanvas" xmlns:cx="http://schemas.microsoft.com/office/drawing/2014/chartex" xmlns:cx1="http://schemas.microsoft.com/office/drawing/2015/9/8/chartex" xmlns:cx2="http://schemas.microsoft.com/office/drawing/2015/10/21/chartex" xmlns:cx3="http://schemas.microsoft.com/office/drawing/2016/5/9/chartex" xmlns:cx4="http://schemas.microsoft.com/office/drawing/2016/5/10/chartex" xmlns:cx5="http://schemas.microsoft.com/office/drawing/2016/5/11/chartex" xmlns:cx6="http://schemas.microsoft.com/office/drawing/2016/5/12/chartex" xmlns:cx7="http://schemas.microsoft.com/office/drawing/2016/5/13/chartex" xmlns:cx8="http://schemas.microsoft.com/office/drawing/2016/5/14/chartex" xmlns:mc="http://schemas.openxmlformats.org/markup-compatibility/2006" xmlns:aink="http://schemas.microsoft.com/office/drawing/2016/ink" xmlns:am3d="http://schemas.microsoft.com/office/drawing/2017/model3d" xmlns:o="urn:schemas-microsoft-com:office:office" xmlns:oel="http://schemas.microsoft.com/office/2019/extlst" xmlns:r="http://schemas.openxmlformats.org/officeDocument/2006/relationships" xmlns:m="http://schemas.openxmlformats.org/officeDocument/2006/math" xmlns:v="urn:schemas-microsoft-com:vml" xmlns:wp14="http://schemas.microsoft.com/office/word/2010/wordprocessingDrawing" xmlns:wp="http://schemas.openxmlformats.org/drawingml/2006/wordprocessingDrawing" xmlns:w10="urn:schemas-microsoft-com:office:word" xmlns:w="http://schemas.openxmlformats.org/wordprocessingml/2006/main" xmlns:w14="http://schemas.microsoft.com/office/word/2010/wordml" xmlns:w15="http://schemas.microsoft.com/office/word/2012/wordml" xmlns:w16cex="http://schemas.microsoft.com/office/word/2018/wordml/cex" xmlns:w16cid="http://schemas.microsoft.com/office/word/2016/wordml/cid" xmlns:w16="http://schemas.microsoft.com/office/word/2018/wordml" xmlns:w16sdtdh="http://schemas.microsoft.com/office/word/2020/wordml/sdtdatahash" xmlns:w16se="http://schemas.microsoft.com/office/word/2015/wordml/symex" xmlns:wpg="http://schemas.microsoft.com/office/word/2010/wordprocessingGroup" xmlns:wpi="http://schemas.microsoft.com/office/word/2010/wordprocessingInk" xmlns:wne="http://schemas.microsoft.com/office/word/2006/wordml" xmlns:wps="http://schemas.microsoft.com/office/word/2010/wordprocessingShape" mc:Ignorable="w14 w15 w16se w16cid w16 w16cex w16sdtdh wp14">
+<w:numbering xmlns:wpc="http://schemas.microsoft.com/office/word/2010/wordprocessingCanvas" xmlns:cx="http://schemas.microsoft.com/office/drawing/2014/chartex" xmlns:cx1="http://schemas.microsoft.com/office/drawing/2015/9/8/chartex" xmlns:cx2="http://schemas.microsoft.com/office/drawing/2015/10/21/chartex" xmlns:cx3="http://schemas.microsoft.com/office/drawing/2016/5/9/chartex" xmlns:cx4="http://schemas.microsoft.com/office/drawing/2016/5/10/chartex" xmlns:cx5="http://schemas.microsoft.com/office/drawing/2016/5/11/chartex" xmlns:cx6="http://schemas.microsoft.com/office/drawing/2016/5/12/chartex" xmlns:cx7="http://schemas.microsoft.com/office/drawing/2016/5/13/chartex" xmlns:cx8="http://schemas.microsoft.com/office/drawing/2016/5/14/chartex" xmlns:mc="http://schemas.openxmlformats.org/markup-compatibility/2006" xmlns:aink="http://schemas.microsoft.com/office/drawing/2016/ink" xmlns:am3d="http://schemas.microsoft.com/office/drawing/2017/model3d" xmlns:o="urn:schemas-microsoft-com:office:office" xmlns:oel="http://schemas.microsoft.com/office/2019/extlst" xmlns:r="http://schemas.openxmlformats.org/officeDocument/2006/relationships" xmlns:m="http://schemas.openxmlformats.org/officeDocument/2006/math" xmlns:v="urn:schemas-microsoft-com:vml" xmlns:wp14="http://schemas.microsoft.com/office/word/2010/wordprocessingDrawing" xmlns:wp="http://schemas.openxmlformats.org/drawingml/2006/wordprocessingDrawing" xmlns:w10="urn:schemas-microsoft-com:office:word" xmlns:w="http://schemas.openxmlformats.org/wordprocessingml/2006/main" xmlns:w14="http://schemas.microsoft.com/office/word/2010/wordml" xmlns:w15="http://schemas.microsoft.com/office/word/2012/wordml" xmlns:w16cex="http://schemas.microsoft.com/office/word/2018/wordml/cex" xmlns:w16cid="http://schemas.microsoft.com/office/word/2016/wordml/cid" xmlns:w16="http://schemas.microsoft.com/office/word/2018/wordml" xmlns:w16du="http://schemas.microsoft.com/office/word/2023/wordml/word16du" xmlns:w16sdtdh="http://schemas.microsoft.com/office/word/2020/wordml/sdtdatahash" xmlns:w16se="http://schemas.microsoft.com/office/word/2015/wordml/symex" xmlns:wpg="http://schemas.microsoft.com/office/word/2010/wordprocessingGroup" xmlns:wpi="http://schemas.microsoft.com/office/word/2010/wordprocessingInk" xmlns:wne="http://schemas.microsoft.com/office/word/2006/wordml" xmlns:wps="http://schemas.microsoft.com/office/word/2010/wordprocessingShape" mc:Ignorable="w14 w15 w16se w16cid w16 w16cex w16sdtdh w16du wp14">
   <w:abstractNum w:abstractNumId="0" w15:restartNumberingAfterBreak="0">
     <w:nsid w:val="2B5E7275"/>
     <w:multiLevelType w:val="multilevel"/>
@@ -1357,7 +1262,7 @@
 </file>
 
 <file path=word/styles.xml><?xml version="1.0" encoding="utf-8"?>
-<w:styles xmlns:mc="http://schemas.openxmlformats.org/markup-compatibility/2006" xmlns:r="http://schemas.openxmlformats.org/officeDocument/2006/relationships" xmlns:w="http://schemas.openxmlformats.org/wordprocessingml/2006/main" xmlns:w14="http://schemas.microsoft.com/office/word/2010/wordml" xmlns:w15="http://schemas.microsoft.com/office/word/2012/wordml" xmlns:w16cex="http://schemas.microsoft.com/office/word/2018/wordml/cex" xmlns:w16cid="http://schemas.microsoft.com/office/word/2016/wordml/cid" xmlns:w16="http://schemas.microsoft.com/office/word/2018/wordml" xmlns:w16sdtdh="http://schemas.microsoft.com/office/word/2020/wordml/sdtdatahash" xmlns:w16se="http://schemas.microsoft.com/office/word/2015/wordml/symex" mc:Ignorable="w14 w15 w16se w16cid w16 w16cex w16sdtdh">
+<w:styles xmlns:mc="http://schemas.openxmlformats.org/markup-compatibility/2006" xmlns:r="http://schemas.openxmlformats.org/officeDocument/2006/relationships" xmlns:w="http://schemas.openxmlformats.org/wordprocessingml/2006/main" xmlns:w14="http://schemas.microsoft.com/office/word/2010/wordml" xmlns:w15="http://schemas.microsoft.com/office/word/2012/wordml" xmlns:w16cex="http://schemas.microsoft.com/office/word/2018/wordml/cex" xmlns:w16cid="http://schemas.microsoft.com/office/word/2016/wordml/cid" xmlns:w16="http://schemas.microsoft.com/office/word/2018/wordml" xmlns:w16du="http://schemas.microsoft.com/office/word/2023/wordml/word16du" xmlns:w16sdtdh="http://schemas.microsoft.com/office/word/2020/wordml/sdtdatahash" xmlns:w16se="http://schemas.microsoft.com/office/word/2015/wordml/symex" mc:Ignorable="w14 w15 w16se w16cid w16 w16cex w16sdtdh w16du">
   <w:docDefaults>
     <w:rPrDefault>
       <w:rPr>

</xml_diff>